<commit_message>
Pushing changes of TypeScript
</commit_message>
<xml_diff>
--- a/Client/TypeScript/Notes.docx
+++ b/Client/TypeScript/Notes.docx
@@ -167,25 +167,7 @@
           <w:sz w:val="24"/>
           <w:szCs w:val="24"/>
         </w:rPr>
-        <w:t xml:space="preserve"> and it facilitates the development of </w:t>
-      </w:r>
-      <w:proofErr w:type="gramStart"/>
-      <w:r>
-        <w:rPr>
-          <w:rFonts w:ascii="Times New Roman" w:hAnsi="Times New Roman" w:cs="Times New Roman"/>
-          <w:sz w:val="24"/>
-          <w:szCs w:val="24"/>
-        </w:rPr>
-        <w:t>large scale</w:t>
-      </w:r>
-      <w:proofErr w:type="gramEnd"/>
-      <w:r>
-        <w:rPr>
-          <w:rFonts w:ascii="Times New Roman" w:hAnsi="Times New Roman" w:cs="Times New Roman"/>
-          <w:sz w:val="24"/>
-          <w:szCs w:val="24"/>
-        </w:rPr>
-        <w:t xml:space="preserve"> applications with improved code quality and maintainability.</w:t>
+        <w:t xml:space="preserve"> and it facilitates the development of large scale applications with improved code quality and maintainability.</w:t>
       </w:r>
       <w:r>
         <w:rPr>
@@ -209,23 +191,13 @@
           <w:szCs w:val="24"/>
         </w:rPr>
       </w:pPr>
-      <w:proofErr w:type="spellStart"/>
-      <w:r>
-        <w:rPr>
-          <w:rFonts w:ascii="Times New Roman" w:hAnsi="Times New Roman" w:cs="Times New Roman"/>
-          <w:sz w:val="24"/>
-          <w:szCs w:val="24"/>
-        </w:rPr>
-        <w:t>npm</w:t>
-      </w:r>
-      <w:proofErr w:type="spellEnd"/>
-      <w:r>
-        <w:rPr>
-          <w:rFonts w:ascii="Times New Roman" w:hAnsi="Times New Roman" w:cs="Times New Roman"/>
-          <w:sz w:val="24"/>
-          <w:szCs w:val="24"/>
-        </w:rPr>
-        <w:t xml:space="preserve"> install typescript </w:t>
+      <w:r>
+        <w:rPr>
+          <w:rFonts w:ascii="Times New Roman" w:hAnsi="Times New Roman" w:cs="Times New Roman"/>
+          <w:sz w:val="24"/>
+          <w:szCs w:val="24"/>
+        </w:rPr>
+        <w:t xml:space="preserve">npm install typescript </w:t>
       </w:r>
       <w:r>
         <w:rPr>
@@ -259,23 +231,13 @@
         </w:rPr>
         <w:t xml:space="preserve"> OR </w:t>
       </w:r>
-      <w:proofErr w:type="spellStart"/>
-      <w:r>
-        <w:rPr>
-          <w:rFonts w:ascii="Times New Roman" w:hAnsi="Times New Roman" w:cs="Times New Roman"/>
-          <w:sz w:val="24"/>
-          <w:szCs w:val="24"/>
-        </w:rPr>
-        <w:t>npm</w:t>
-      </w:r>
-      <w:proofErr w:type="spellEnd"/>
-      <w:r>
-        <w:rPr>
-          <w:rFonts w:ascii="Times New Roman" w:hAnsi="Times New Roman" w:cs="Times New Roman"/>
-          <w:sz w:val="24"/>
-          <w:szCs w:val="24"/>
-        </w:rPr>
-        <w:t xml:space="preserve"> install –global typescript@5.5.2</w:t>
+      <w:r>
+        <w:rPr>
+          <w:rFonts w:ascii="Times New Roman" w:hAnsi="Times New Roman" w:cs="Times New Roman"/>
+          <w:sz w:val="24"/>
+          <w:szCs w:val="24"/>
+        </w:rPr>
+        <w:t>npm install –global typescript@5.5.2</w:t>
       </w:r>
     </w:p>
     <w:p>
@@ -291,41 +253,13 @@
           <w:szCs w:val="24"/>
         </w:rPr>
       </w:pPr>
-      <w:proofErr w:type="spellStart"/>
-      <w:r>
-        <w:rPr>
-          <w:rFonts w:ascii="Times New Roman" w:hAnsi="Times New Roman" w:cs="Times New Roman"/>
-          <w:sz w:val="24"/>
-          <w:szCs w:val="24"/>
-        </w:rPr>
-        <w:t>npx</w:t>
-      </w:r>
-      <w:proofErr w:type="spellEnd"/>
-      <w:r>
-        <w:rPr>
-          <w:rFonts w:ascii="Times New Roman" w:hAnsi="Times New Roman" w:cs="Times New Roman"/>
-          <w:sz w:val="24"/>
-          <w:szCs w:val="24"/>
-        </w:rPr>
-        <w:t xml:space="preserve"> --package typescript </w:t>
-      </w:r>
-      <w:proofErr w:type="spellStart"/>
-      <w:r>
-        <w:rPr>
-          <w:rFonts w:ascii="Times New Roman" w:hAnsi="Times New Roman" w:cs="Times New Roman"/>
-          <w:sz w:val="24"/>
-          <w:szCs w:val="24"/>
-        </w:rPr>
-        <w:t>tsc</w:t>
-      </w:r>
-      <w:proofErr w:type="spellEnd"/>
-      <w:r>
-        <w:rPr>
-          <w:rFonts w:ascii="Times New Roman" w:hAnsi="Times New Roman" w:cs="Times New Roman"/>
-          <w:sz w:val="24"/>
-          <w:szCs w:val="24"/>
-        </w:rPr>
-        <w:t xml:space="preserve"> </w:t>
+      <w:r>
+        <w:rPr>
+          <w:rFonts w:ascii="Times New Roman" w:hAnsi="Times New Roman" w:cs="Times New Roman"/>
+          <w:sz w:val="24"/>
+          <w:szCs w:val="24"/>
+        </w:rPr>
+        <w:t xml:space="preserve">npx --package typescript tsc </w:t>
       </w:r>
       <w:r>
         <w:rPr>
@@ -335,7 +269,6 @@
         </w:rPr>
         <w:t>–</w:t>
       </w:r>
-      <w:proofErr w:type="spellStart"/>
       <w:r>
         <w:rPr>
           <w:rFonts w:ascii="Times New Roman" w:hAnsi="Times New Roman" w:cs="Times New Roman"/>
@@ -344,7 +277,6 @@
         </w:rPr>
         <w:t>init</w:t>
       </w:r>
-      <w:proofErr w:type="spellEnd"/>
       <w:r>
         <w:rPr>
           <w:rFonts w:ascii="Times New Roman" w:hAnsi="Times New Roman" w:cs="Times New Roman"/>
@@ -367,59 +299,13 @@
           <w:szCs w:val="24"/>
         </w:rPr>
       </w:pPr>
-      <w:proofErr w:type="spellStart"/>
-      <w:r>
-        <w:rPr>
-          <w:rFonts w:ascii="Times New Roman" w:hAnsi="Times New Roman" w:cs="Times New Roman"/>
-          <w:sz w:val="24"/>
-          <w:szCs w:val="24"/>
-        </w:rPr>
-        <w:t>npx</w:t>
-      </w:r>
-      <w:proofErr w:type="spellEnd"/>
-      <w:r>
-        <w:rPr>
-          <w:rFonts w:ascii="Times New Roman" w:hAnsi="Times New Roman" w:cs="Times New Roman"/>
-          <w:sz w:val="24"/>
-          <w:szCs w:val="24"/>
-        </w:rPr>
-        <w:t xml:space="preserve"> </w:t>
-      </w:r>
-      <w:proofErr w:type="spellStart"/>
-      <w:r>
-        <w:rPr>
-          <w:rFonts w:ascii="Times New Roman" w:hAnsi="Times New Roman" w:cs="Times New Roman"/>
-          <w:sz w:val="24"/>
-          <w:szCs w:val="24"/>
-        </w:rPr>
-        <w:t>tsc</w:t>
-      </w:r>
-      <w:proofErr w:type="spellEnd"/>
-      <w:r>
-        <w:rPr>
-          <w:rFonts w:ascii="Times New Roman" w:hAnsi="Times New Roman" w:cs="Times New Roman"/>
-          <w:sz w:val="24"/>
-          <w:szCs w:val="24"/>
-        </w:rPr>
-        <w:t xml:space="preserve"> –</w:t>
-      </w:r>
-      <w:proofErr w:type="spellStart"/>
-      <w:r>
-        <w:rPr>
-          <w:rFonts w:ascii="Times New Roman" w:hAnsi="Times New Roman" w:cs="Times New Roman"/>
-          <w:sz w:val="24"/>
-          <w:szCs w:val="24"/>
-        </w:rPr>
-        <w:t>verison</w:t>
-      </w:r>
-      <w:proofErr w:type="spellEnd"/>
-      <w:r>
-        <w:rPr>
-          <w:rFonts w:ascii="Times New Roman" w:hAnsi="Times New Roman" w:cs="Times New Roman"/>
-          <w:sz w:val="24"/>
-          <w:szCs w:val="24"/>
-        </w:rPr>
-        <w:t xml:space="preserve"> </w:t>
+      <w:r>
+        <w:rPr>
+          <w:rFonts w:ascii="Times New Roman" w:hAnsi="Times New Roman" w:cs="Times New Roman"/>
+          <w:sz w:val="24"/>
+          <w:szCs w:val="24"/>
+        </w:rPr>
+        <w:t xml:space="preserve">npx tsc –verison </w:t>
       </w:r>
       <w:r>
         <w:rPr>
@@ -435,18 +321,8 @@
           <w:sz w:val="24"/>
           <w:szCs w:val="24"/>
         </w:rPr>
-        <w:t xml:space="preserve">will give u the typescript version </w:t>
-      </w:r>
-      <w:proofErr w:type="gramStart"/>
-      <w:r>
-        <w:rPr>
-          <w:rFonts w:ascii="Times New Roman" w:hAnsi="Times New Roman" w:cs="Times New Roman"/>
-          <w:sz w:val="24"/>
-          <w:szCs w:val="24"/>
-        </w:rPr>
-        <w:t>installed</w:t>
-      </w:r>
-      <w:proofErr w:type="gramEnd"/>
+        <w:t>will give u the typescript version installed</w:t>
+      </w:r>
     </w:p>
     <w:p>
       <w:pPr>
@@ -467,79 +343,7 @@
           <w:sz w:val="24"/>
           <w:szCs w:val="24"/>
         </w:rPr>
-        <w:t xml:space="preserve">Create a </w:t>
-      </w:r>
-      <w:proofErr w:type="spellStart"/>
-      <w:r>
-        <w:rPr>
-          <w:rFonts w:ascii="Times New Roman" w:hAnsi="Times New Roman" w:cs="Times New Roman"/>
-          <w:sz w:val="24"/>
-          <w:szCs w:val="24"/>
-        </w:rPr>
-        <w:t>ts</w:t>
-      </w:r>
-      <w:proofErr w:type="spellEnd"/>
-      <w:r>
-        <w:rPr>
-          <w:rFonts w:ascii="Times New Roman" w:hAnsi="Times New Roman" w:cs="Times New Roman"/>
-          <w:sz w:val="24"/>
-          <w:szCs w:val="24"/>
-        </w:rPr>
-        <w:t xml:space="preserve"> file and </w:t>
-      </w:r>
-      <w:proofErr w:type="spellStart"/>
-      <w:r>
-        <w:rPr>
-          <w:rFonts w:ascii="Times New Roman" w:hAnsi="Times New Roman" w:cs="Times New Roman"/>
-          <w:sz w:val="24"/>
-          <w:szCs w:val="24"/>
-        </w:rPr>
-        <w:t>npx</w:t>
-      </w:r>
-      <w:proofErr w:type="spellEnd"/>
-      <w:r>
-        <w:rPr>
-          <w:rFonts w:ascii="Times New Roman" w:hAnsi="Times New Roman" w:cs="Times New Roman"/>
-          <w:sz w:val="24"/>
-          <w:szCs w:val="24"/>
-        </w:rPr>
-        <w:t xml:space="preserve"> </w:t>
-      </w:r>
-      <w:proofErr w:type="spellStart"/>
-      <w:r>
-        <w:rPr>
-          <w:rFonts w:ascii="Times New Roman" w:hAnsi="Times New Roman" w:cs="Times New Roman"/>
-          <w:sz w:val="24"/>
-          <w:szCs w:val="24"/>
-        </w:rPr>
-        <w:t>tsc</w:t>
-      </w:r>
-      <w:proofErr w:type="spellEnd"/>
-      <w:r>
-        <w:rPr>
-          <w:rFonts w:ascii="Times New Roman" w:hAnsi="Times New Roman" w:cs="Times New Roman"/>
-          <w:sz w:val="24"/>
-          <w:szCs w:val="24"/>
-        </w:rPr>
-        <w:t xml:space="preserve"> &lt;filename&gt;.</w:t>
-      </w:r>
-      <w:proofErr w:type="spellStart"/>
-      <w:r>
-        <w:rPr>
-          <w:rFonts w:ascii="Times New Roman" w:hAnsi="Times New Roman" w:cs="Times New Roman"/>
-          <w:sz w:val="24"/>
-          <w:szCs w:val="24"/>
-        </w:rPr>
-        <w:t>ts</w:t>
-      </w:r>
-      <w:proofErr w:type="spellEnd"/>
-      <w:r>
-        <w:rPr>
-          <w:rFonts w:ascii="Times New Roman" w:hAnsi="Times New Roman" w:cs="Times New Roman"/>
-          <w:sz w:val="24"/>
-          <w:szCs w:val="24"/>
-        </w:rPr>
-        <w:t xml:space="preserve"> </w:t>
+        <w:t xml:space="preserve">Create a ts file and npx tsc &lt;filename&gt;.ts </w:t>
       </w:r>
       <w:r>
         <w:rPr>
@@ -563,25 +367,7 @@
           <w:sz w:val="24"/>
           <w:szCs w:val="24"/>
         </w:rPr>
-        <w:t xml:space="preserve"> &lt;filename&gt;.</w:t>
-      </w:r>
-      <w:proofErr w:type="spellStart"/>
-      <w:r>
-        <w:rPr>
-          <w:rFonts w:ascii="Times New Roman" w:hAnsi="Times New Roman" w:cs="Times New Roman"/>
-          <w:sz w:val="24"/>
-          <w:szCs w:val="24"/>
-        </w:rPr>
-        <w:t>js</w:t>
-      </w:r>
-      <w:proofErr w:type="spellEnd"/>
-      <w:r>
-        <w:rPr>
-          <w:rFonts w:ascii="Times New Roman" w:hAnsi="Times New Roman" w:cs="Times New Roman"/>
-          <w:sz w:val="24"/>
-          <w:szCs w:val="24"/>
-        </w:rPr>
-        <w:t xml:space="preserve"> </w:t>
+        <w:t xml:space="preserve"> &lt;filename&gt;.js </w:t>
       </w:r>
     </w:p>
     <w:p>
@@ -603,25 +389,7 @@
           <w:sz w:val="24"/>
           <w:szCs w:val="24"/>
         </w:rPr>
-        <w:t xml:space="preserve">Once </w:t>
-      </w:r>
-      <w:proofErr w:type="spellStart"/>
-      <w:r>
-        <w:rPr>
-          <w:rFonts w:ascii="Times New Roman" w:hAnsi="Times New Roman" w:cs="Times New Roman"/>
-          <w:sz w:val="24"/>
-          <w:szCs w:val="24"/>
-        </w:rPr>
-        <w:t>js</w:t>
-      </w:r>
-      <w:proofErr w:type="spellEnd"/>
-      <w:r>
-        <w:rPr>
-          <w:rFonts w:ascii="Times New Roman" w:hAnsi="Times New Roman" w:cs="Times New Roman"/>
-          <w:sz w:val="24"/>
-          <w:szCs w:val="24"/>
-        </w:rPr>
-        <w:t xml:space="preserve"> file is created we can execute in two ways:</w:t>
+        <w:t>Once js file is created we can execute in two ways:</w:t>
       </w:r>
     </w:p>
     <w:p>
@@ -643,18 +411,8 @@
           <w:sz w:val="24"/>
           <w:szCs w:val="24"/>
         </w:rPr>
-        <w:t xml:space="preserve">Create a html and call this JS from it and run the html in </w:t>
-      </w:r>
-      <w:proofErr w:type="gramStart"/>
-      <w:r>
-        <w:rPr>
-          <w:rFonts w:ascii="Times New Roman" w:hAnsi="Times New Roman" w:cs="Times New Roman"/>
-          <w:sz w:val="24"/>
-          <w:szCs w:val="24"/>
-        </w:rPr>
-        <w:t>browser</w:t>
-      </w:r>
-      <w:proofErr w:type="gramEnd"/>
+        <w:t>Create a html and call this JS from it and run the html in browser</w:t>
+      </w:r>
     </w:p>
     <w:p>
       <w:pPr>
@@ -701,20 +459,8 @@
           <w:sz w:val="24"/>
           <w:szCs w:val="24"/>
         </w:rPr>
-        <w:t>node &lt;filename&gt;.</w:t>
-      </w:r>
-      <w:proofErr w:type="spellStart"/>
-      <w:r>
-        <w:rPr>
-          <w:rFonts w:ascii="Times New Roman" w:hAnsi="Times New Roman" w:cs="Times New Roman"/>
-          <w:i/>
-          <w:iCs/>
-          <w:sz w:val="24"/>
-          <w:szCs w:val="24"/>
-        </w:rPr>
-        <w:t>js</w:t>
-      </w:r>
-      <w:proofErr w:type="spellEnd"/>
+        <w:t>node &lt;filename&gt;.js</w:t>
+      </w:r>
       <w:r>
         <w:rPr>
           <w:rFonts w:ascii="Times New Roman" w:hAnsi="Times New Roman" w:cs="Times New Roman"/>
@@ -751,25 +497,7 @@
           <w:sz w:val="24"/>
           <w:szCs w:val="24"/>
         </w:rPr>
-        <w:t xml:space="preserve">ublic </w:t>
-      </w:r>
-      <w:proofErr w:type="gramStart"/>
-      <w:r>
-        <w:rPr>
-          <w:rFonts w:ascii="Times New Roman" w:hAnsi="Times New Roman" w:cs="Times New Roman"/>
-          <w:sz w:val="24"/>
-          <w:szCs w:val="24"/>
-        </w:rPr>
-        <w:t>id :</w:t>
-      </w:r>
-      <w:proofErr w:type="gramEnd"/>
-      <w:r>
-        <w:rPr>
-          <w:rFonts w:ascii="Times New Roman" w:hAnsi="Times New Roman" w:cs="Times New Roman"/>
-          <w:sz w:val="24"/>
-          <w:szCs w:val="24"/>
-        </w:rPr>
-        <w:t xml:space="preserve"> number </w:t>
+        <w:t xml:space="preserve">ublic id : number </w:t>
       </w:r>
       <w:r>
         <w:rPr>
@@ -890,7 +618,6 @@
           <w:szCs w:val="24"/>
         </w:rPr>
       </w:pPr>
-      <w:proofErr w:type="spellStart"/>
       <w:r>
         <w:rPr>
           <w:rFonts w:ascii="Cascadia Mono" w:hAnsi="Cascadia Mono"/>
@@ -899,40 +626,7 @@
           <w:szCs w:val="20"/>
           <w:shd w:val="clear" w:color="auto" w:fill="E3E6E8"/>
         </w:rPr>
-        <w:t>npm</w:t>
-      </w:r>
-      <w:proofErr w:type="spellEnd"/>
-      <w:r>
-        <w:rPr>
-          <w:rFonts w:ascii="Cascadia Mono" w:hAnsi="Cascadia Mono"/>
-          <w:color w:val="0C0D0E"/>
-          <w:sz w:val="20"/>
-          <w:szCs w:val="20"/>
-          <w:shd w:val="clear" w:color="auto" w:fill="E3E6E8"/>
-        </w:rPr>
-        <w:t xml:space="preserve"> install @babel/plugin-transform-modules-</w:t>
-      </w:r>
-      <w:proofErr w:type="gramStart"/>
-      <w:r>
-        <w:rPr>
-          <w:rFonts w:ascii="Cascadia Mono" w:hAnsi="Cascadia Mono"/>
-          <w:color w:val="0C0D0E"/>
-          <w:sz w:val="20"/>
-          <w:szCs w:val="20"/>
-          <w:shd w:val="clear" w:color="auto" w:fill="E3E6E8"/>
-        </w:rPr>
-        <w:t>commonjs</w:t>
-      </w:r>
-      <w:proofErr w:type="gramEnd"/>
-      <w:r>
-        <w:rPr>
-          <w:rFonts w:ascii="Cascadia Mono" w:hAnsi="Cascadia Mono"/>
-          <w:color w:val="0C0D0E"/>
-          <w:sz w:val="20"/>
-          <w:szCs w:val="20"/>
-          <w:shd w:val="clear" w:color="auto" w:fill="E3E6E8"/>
-        </w:rPr>
-        <w:t xml:space="preserve"> </w:t>
+        <w:t xml:space="preserve">npm install @babel/plugin-transform-modules-commonjs </w:t>
       </w:r>
     </w:p>
     <w:p>
@@ -956,82 +650,24 @@
           <w:sz w:val="24"/>
           <w:szCs w:val="24"/>
         </w:rPr>
-        <w:t>node &lt;filename&gt;.</w:t>
-      </w:r>
-      <w:proofErr w:type="spellStart"/>
-      <w:r>
-        <w:rPr>
-          <w:rFonts w:ascii="Times New Roman" w:hAnsi="Times New Roman" w:cs="Times New Roman"/>
-          <w:i/>
-          <w:iCs/>
-          <w:sz w:val="24"/>
-          <w:szCs w:val="24"/>
-        </w:rPr>
-        <w:t>js</w:t>
-      </w:r>
-      <w:proofErr w:type="spellEnd"/>
-      <w:r>
-        <w:rPr>
-          <w:rFonts w:ascii="Times New Roman" w:hAnsi="Times New Roman" w:cs="Times New Roman"/>
-          <w:sz w:val="24"/>
-          <w:szCs w:val="24"/>
-        </w:rPr>
-        <w:t xml:space="preserve"> command is used to execute </w:t>
-      </w:r>
-      <w:proofErr w:type="spellStart"/>
-      <w:r>
-        <w:rPr>
-          <w:rFonts w:ascii="Times New Roman" w:hAnsi="Times New Roman" w:cs="Times New Roman"/>
-          <w:sz w:val="24"/>
-          <w:szCs w:val="24"/>
-        </w:rPr>
-        <w:t>javascript</w:t>
-      </w:r>
-      <w:proofErr w:type="spellEnd"/>
-      <w:r>
-        <w:rPr>
-          <w:rFonts w:ascii="Times New Roman" w:hAnsi="Times New Roman" w:cs="Times New Roman"/>
-          <w:sz w:val="24"/>
-          <w:szCs w:val="24"/>
-        </w:rPr>
-        <w:t xml:space="preserve"> code</w:t>
-      </w:r>
-      <w:r>
-        <w:rPr>
-          <w:rFonts w:ascii="Times New Roman" w:hAnsi="Times New Roman" w:cs="Times New Roman"/>
-          <w:sz w:val="24"/>
-          <w:szCs w:val="24"/>
-        </w:rPr>
-        <w:t xml:space="preserve"> as node itself is a </w:t>
-      </w:r>
-      <w:proofErr w:type="spellStart"/>
-      <w:r>
-        <w:rPr>
-          <w:rFonts w:ascii="Times New Roman" w:hAnsi="Times New Roman" w:cs="Times New Roman"/>
-          <w:sz w:val="24"/>
-          <w:szCs w:val="24"/>
-        </w:rPr>
-        <w:t>javascript</w:t>
-      </w:r>
-      <w:proofErr w:type="spellEnd"/>
-      <w:r>
-        <w:rPr>
-          <w:rFonts w:ascii="Times New Roman" w:hAnsi="Times New Roman" w:cs="Times New Roman"/>
-          <w:sz w:val="24"/>
-          <w:szCs w:val="24"/>
-        </w:rPr>
-        <w:t xml:space="preserve"> </w:t>
-      </w:r>
-      <w:proofErr w:type="gramStart"/>
-      <w:r>
-        <w:rPr>
-          <w:rFonts w:ascii="Times New Roman" w:hAnsi="Times New Roman" w:cs="Times New Roman"/>
-          <w:sz w:val="24"/>
-          <w:szCs w:val="24"/>
-        </w:rPr>
-        <w:t>engine</w:t>
-      </w:r>
-      <w:proofErr w:type="gramEnd"/>
+        <w:t>node &lt;filename&gt;.js</w:t>
+      </w:r>
+      <w:r>
+        <w:rPr>
+          <w:rFonts w:ascii="Times New Roman" w:hAnsi="Times New Roman" w:cs="Times New Roman"/>
+          <w:sz w:val="24"/>
+          <w:szCs w:val="24"/>
+        </w:rPr>
+        <w:t xml:space="preserve"> command is used to execute javascript code</w:t>
+      </w:r>
+      <w:r>
+        <w:rPr>
+          <w:rFonts w:ascii="Times New Roman" w:hAnsi="Times New Roman" w:cs="Times New Roman"/>
+          <w:sz w:val="24"/>
+          <w:szCs w:val="24"/>
+        </w:rPr>
+        <w:t xml:space="preserve"> as node itself is a javascript engine</w:t>
+      </w:r>
     </w:p>
     <w:p>
       <w:pPr>
@@ -1078,41 +714,13 @@
           <w:szCs w:val="24"/>
         </w:rPr>
       </w:pPr>
-      <w:proofErr w:type="spellStart"/>
-      <w:r>
-        <w:rPr>
-          <w:rFonts w:ascii="Times New Roman" w:hAnsi="Times New Roman" w:cs="Times New Roman"/>
-          <w:sz w:val="24"/>
-          <w:szCs w:val="24"/>
-        </w:rPr>
-        <w:t>npm</w:t>
-      </w:r>
-      <w:proofErr w:type="spellEnd"/>
-      <w:r>
-        <w:rPr>
-          <w:rFonts w:ascii="Times New Roman" w:hAnsi="Times New Roman" w:cs="Times New Roman"/>
-          <w:sz w:val="24"/>
-          <w:szCs w:val="24"/>
-        </w:rPr>
-        <w:t xml:space="preserve"> </w:t>
-      </w:r>
-      <w:proofErr w:type="spellStart"/>
-      <w:r>
-        <w:rPr>
-          <w:rFonts w:ascii="Times New Roman" w:hAnsi="Times New Roman" w:cs="Times New Roman"/>
-          <w:sz w:val="24"/>
-          <w:szCs w:val="24"/>
-        </w:rPr>
-        <w:t>init</w:t>
-      </w:r>
-      <w:proofErr w:type="spellEnd"/>
-      <w:r>
-        <w:rPr>
-          <w:rFonts w:ascii="Times New Roman" w:hAnsi="Times New Roman" w:cs="Times New Roman"/>
-          <w:sz w:val="24"/>
-          <w:szCs w:val="24"/>
-        </w:rPr>
-        <w:t xml:space="preserve"> –yes </w:t>
+      <w:r>
+        <w:rPr>
+          <w:rFonts w:ascii="Times New Roman" w:hAnsi="Times New Roman" w:cs="Times New Roman"/>
+          <w:sz w:val="24"/>
+          <w:szCs w:val="24"/>
+        </w:rPr>
+        <w:t xml:space="preserve">npm init –yes </w:t>
       </w:r>
       <w:r>
         <w:rPr>
@@ -1128,27 +736,7 @@
           <w:sz w:val="24"/>
           <w:szCs w:val="24"/>
         </w:rPr>
-        <w:t xml:space="preserve"> Creates </w:t>
-      </w:r>
-      <w:proofErr w:type="spellStart"/>
-      <w:proofErr w:type="gramStart"/>
-      <w:r>
-        <w:rPr>
-          <w:rFonts w:ascii="Times New Roman" w:hAnsi="Times New Roman" w:cs="Times New Roman"/>
-          <w:sz w:val="24"/>
-          <w:szCs w:val="24"/>
-        </w:rPr>
-        <w:t>packages.json</w:t>
-      </w:r>
-      <w:proofErr w:type="spellEnd"/>
-      <w:proofErr w:type="gramEnd"/>
-      <w:r>
-        <w:rPr>
-          <w:rFonts w:ascii="Times New Roman" w:hAnsi="Times New Roman" w:cs="Times New Roman"/>
-          <w:sz w:val="24"/>
-          <w:szCs w:val="24"/>
-        </w:rPr>
-        <w:t xml:space="preserve"> in the folder</w:t>
+        <w:t xml:space="preserve"> Creates packages.json in the folder</w:t>
       </w:r>
     </w:p>
     <w:p>
@@ -1164,23 +752,13 @@
           <w:szCs w:val="24"/>
         </w:rPr>
       </w:pPr>
-      <w:proofErr w:type="spellStart"/>
-      <w:r>
-        <w:rPr>
-          <w:rFonts w:ascii="Times New Roman" w:hAnsi="Times New Roman" w:cs="Times New Roman"/>
-          <w:sz w:val="24"/>
-          <w:szCs w:val="24"/>
-        </w:rPr>
-        <w:t>npm</w:t>
-      </w:r>
-      <w:proofErr w:type="spellEnd"/>
-      <w:r>
-        <w:rPr>
-          <w:rFonts w:ascii="Times New Roman" w:hAnsi="Times New Roman" w:cs="Times New Roman"/>
-          <w:sz w:val="24"/>
-          <w:szCs w:val="24"/>
-        </w:rPr>
-        <w:t xml:space="preserve"> install –save-dev </w:t>
+      <w:r>
+        <w:rPr>
+          <w:rFonts w:ascii="Times New Roman" w:hAnsi="Times New Roman" w:cs="Times New Roman"/>
+          <w:sz w:val="24"/>
+          <w:szCs w:val="24"/>
+        </w:rPr>
+        <w:t xml:space="preserve">npm install –save-dev </w:t>
       </w:r>
       <w:hyperlink r:id="rId6" w:history="1">
         <w:r>
@@ -1231,23 +809,13 @@
           <w:szCs w:val="24"/>
         </w:rPr>
       </w:pPr>
-      <w:proofErr w:type="spellStart"/>
-      <w:r>
-        <w:rPr>
-          <w:rFonts w:ascii="Times New Roman" w:hAnsi="Times New Roman" w:cs="Times New Roman"/>
-          <w:sz w:val="24"/>
-          <w:szCs w:val="24"/>
-        </w:rPr>
-        <w:t>npm</w:t>
-      </w:r>
-      <w:proofErr w:type="spellEnd"/>
-      <w:r>
-        <w:rPr>
-          <w:rFonts w:ascii="Times New Roman" w:hAnsi="Times New Roman" w:cs="Times New Roman"/>
-          <w:sz w:val="24"/>
-          <w:szCs w:val="24"/>
-        </w:rPr>
-        <w:t xml:space="preserve"> install –save-dev </w:t>
+      <w:r>
+        <w:rPr>
+          <w:rFonts w:ascii="Times New Roman" w:hAnsi="Times New Roman" w:cs="Times New Roman"/>
+          <w:sz w:val="24"/>
+          <w:szCs w:val="24"/>
+        </w:rPr>
+        <w:t xml:space="preserve">npm install –save-dev </w:t>
       </w:r>
       <w:hyperlink r:id="rId7" w:history="1">
         <w:r>
@@ -1282,36 +850,8 @@
           <w:sz w:val="24"/>
           <w:szCs w:val="24"/>
         </w:rPr>
-        <w:t xml:space="preserve"> This installs </w:t>
-      </w:r>
-      <w:proofErr w:type="spellStart"/>
-      <w:r>
-        <w:rPr>
-          <w:rFonts w:ascii="Times New Roman" w:hAnsi="Times New Roman" w:cs="Times New Roman"/>
-          <w:sz w:val="24"/>
-          <w:szCs w:val="24"/>
-        </w:rPr>
-        <w:t>tsc</w:t>
-      </w:r>
-      <w:proofErr w:type="spellEnd"/>
-      <w:r>
-        <w:rPr>
-          <w:rFonts w:ascii="Times New Roman" w:hAnsi="Times New Roman" w:cs="Times New Roman"/>
-          <w:sz w:val="24"/>
-          <w:szCs w:val="24"/>
-        </w:rPr>
-        <w:t>-</w:t>
-      </w:r>
-      <w:proofErr w:type="gramStart"/>
-      <w:r>
-        <w:rPr>
-          <w:rFonts w:ascii="Times New Roman" w:hAnsi="Times New Roman" w:cs="Times New Roman"/>
-          <w:sz w:val="24"/>
-          <w:szCs w:val="24"/>
-        </w:rPr>
-        <w:t>watch</w:t>
-      </w:r>
-      <w:proofErr w:type="gramEnd"/>
+        <w:t xml:space="preserve"> This installs tsc-watch</w:t>
+      </w:r>
     </w:p>
     <w:p>
       <w:pPr>
@@ -1326,59 +866,13 @@
           <w:szCs w:val="24"/>
         </w:rPr>
       </w:pPr>
-      <w:proofErr w:type="spellStart"/>
-      <w:r>
-        <w:rPr>
-          <w:rFonts w:ascii="Times New Roman" w:hAnsi="Times New Roman" w:cs="Times New Roman"/>
-          <w:sz w:val="24"/>
-          <w:szCs w:val="24"/>
-        </w:rPr>
-        <w:t>npx</w:t>
-      </w:r>
-      <w:proofErr w:type="spellEnd"/>
-      <w:r>
-        <w:rPr>
-          <w:rFonts w:ascii="Times New Roman" w:hAnsi="Times New Roman" w:cs="Times New Roman"/>
-          <w:sz w:val="24"/>
-          <w:szCs w:val="24"/>
-        </w:rPr>
-        <w:t xml:space="preserve"> </w:t>
-      </w:r>
-      <w:proofErr w:type="spellStart"/>
-      <w:r>
-        <w:rPr>
-          <w:rFonts w:ascii="Times New Roman" w:hAnsi="Times New Roman" w:cs="Times New Roman"/>
-          <w:sz w:val="24"/>
-          <w:szCs w:val="24"/>
-        </w:rPr>
-        <w:t>tsc</w:t>
-      </w:r>
-      <w:proofErr w:type="spellEnd"/>
-      <w:r>
-        <w:rPr>
-          <w:rFonts w:ascii="Times New Roman" w:hAnsi="Times New Roman" w:cs="Times New Roman"/>
-          <w:sz w:val="24"/>
-          <w:szCs w:val="24"/>
-        </w:rPr>
-        <w:t xml:space="preserve"> –</w:t>
-      </w:r>
-      <w:proofErr w:type="spellStart"/>
-      <w:r>
-        <w:rPr>
-          <w:rFonts w:ascii="Times New Roman" w:hAnsi="Times New Roman" w:cs="Times New Roman"/>
-          <w:sz w:val="24"/>
-          <w:szCs w:val="24"/>
-        </w:rPr>
-        <w:t>init</w:t>
-      </w:r>
-      <w:proofErr w:type="spellEnd"/>
-      <w:r>
-        <w:rPr>
-          <w:rFonts w:ascii="Times New Roman" w:hAnsi="Times New Roman" w:cs="Times New Roman"/>
-          <w:sz w:val="24"/>
-          <w:szCs w:val="24"/>
-        </w:rPr>
-        <w:t xml:space="preserve"> </w:t>
+      <w:r>
+        <w:rPr>
+          <w:rFonts w:ascii="Times New Roman" w:hAnsi="Times New Roman" w:cs="Times New Roman"/>
+          <w:sz w:val="24"/>
+          <w:szCs w:val="24"/>
+        </w:rPr>
+        <w:t xml:space="preserve">npx tsc –init </w:t>
       </w:r>
       <w:r>
         <w:rPr>
@@ -1394,27 +888,7 @@
           <w:sz w:val="24"/>
           <w:szCs w:val="24"/>
         </w:rPr>
-        <w:t xml:space="preserve"> This creates </w:t>
-      </w:r>
-      <w:proofErr w:type="spellStart"/>
-      <w:proofErr w:type="gramStart"/>
-      <w:r>
-        <w:rPr>
-          <w:rFonts w:ascii="Times New Roman" w:hAnsi="Times New Roman" w:cs="Times New Roman"/>
-          <w:sz w:val="24"/>
-          <w:szCs w:val="24"/>
-        </w:rPr>
-        <w:t>tsconfig.json</w:t>
-      </w:r>
-      <w:proofErr w:type="spellEnd"/>
-      <w:proofErr w:type="gramEnd"/>
-      <w:r>
-        <w:rPr>
-          <w:rFonts w:ascii="Times New Roman" w:hAnsi="Times New Roman" w:cs="Times New Roman"/>
-          <w:sz w:val="24"/>
-          <w:szCs w:val="24"/>
-        </w:rPr>
-        <w:t xml:space="preserve"> </w:t>
+        <w:t xml:space="preserve"> This creates tsconfig.json </w:t>
       </w:r>
     </w:p>
     <w:p>
@@ -1476,29 +950,8 @@
           <w:sz w:val="24"/>
           <w:szCs w:val="24"/>
         </w:rPr>
-        <w:t xml:space="preserve">   Once </w:t>
-      </w:r>
-      <w:proofErr w:type="spellStart"/>
-      <w:proofErr w:type="gramStart"/>
-      <w:r>
-        <w:rPr>
-          <w:rFonts w:ascii="Times New Roman" w:hAnsi="Times New Roman" w:cs="Times New Roman"/>
-          <w:sz w:val="24"/>
-          <w:szCs w:val="24"/>
-        </w:rPr>
-        <w:t>tsconfig.json</w:t>
-      </w:r>
-      <w:proofErr w:type="spellEnd"/>
-      <w:proofErr w:type="gramEnd"/>
-      <w:r>
-        <w:rPr>
-          <w:rFonts w:ascii="Times New Roman" w:hAnsi="Times New Roman" w:cs="Times New Roman"/>
-          <w:sz w:val="24"/>
-          <w:szCs w:val="24"/>
-        </w:rPr>
-        <w:t xml:space="preserve"> is added run the </w:t>
-      </w:r>
-      <w:proofErr w:type="spellStart"/>
+        <w:t xml:space="preserve">   Once tsconfig.json is added run the </w:t>
+      </w:r>
       <w:r>
         <w:rPr>
           <w:rFonts w:ascii="Times New Roman" w:hAnsi="Times New Roman" w:cs="Times New Roman"/>
@@ -1507,9 +960,8 @@
           <w:sz w:val="24"/>
           <w:szCs w:val="24"/>
         </w:rPr>
-        <w:t>npx</w:t>
-      </w:r>
-      <w:proofErr w:type="spellEnd"/>
+        <w:t>npx tsc</w:t>
+      </w:r>
       <w:r>
         <w:rPr>
           <w:rFonts w:ascii="Times New Roman" w:hAnsi="Times New Roman" w:cs="Times New Roman"/>
@@ -1520,53 +972,13 @@
         </w:rPr>
         <w:t xml:space="preserve"> </w:t>
       </w:r>
-      <w:proofErr w:type="spellStart"/>
-      <w:r>
-        <w:rPr>
-          <w:rFonts w:ascii="Times New Roman" w:hAnsi="Times New Roman" w:cs="Times New Roman"/>
-          <w:b/>
-          <w:bCs/>
-          <w:sz w:val="24"/>
-          <w:szCs w:val="24"/>
-        </w:rPr>
-        <w:t>tsc</w:t>
-      </w:r>
-      <w:proofErr w:type="spellEnd"/>
-      <w:r>
-        <w:rPr>
-          <w:rFonts w:ascii="Times New Roman" w:hAnsi="Times New Roman" w:cs="Times New Roman"/>
-          <w:b/>
-          <w:bCs/>
-          <w:sz w:val="24"/>
-          <w:szCs w:val="24"/>
-        </w:rPr>
-        <w:t xml:space="preserve"> </w:t>
-      </w:r>
-      <w:r>
-        <w:rPr>
-          <w:rFonts w:ascii="Times New Roman" w:hAnsi="Times New Roman" w:cs="Times New Roman"/>
-          <w:sz w:val="24"/>
-          <w:szCs w:val="24"/>
-        </w:rPr>
-        <w:t>command so that ‘</w:t>
-      </w:r>
-      <w:proofErr w:type="spellStart"/>
-      <w:r>
-        <w:rPr>
-          <w:rFonts w:ascii="Times New Roman" w:hAnsi="Times New Roman" w:cs="Times New Roman"/>
-          <w:sz w:val="24"/>
-          <w:szCs w:val="24"/>
-        </w:rPr>
-        <w:t>dist</w:t>
-      </w:r>
-      <w:proofErr w:type="spellEnd"/>
-      <w:r>
-        <w:rPr>
-          <w:rFonts w:ascii="Times New Roman" w:hAnsi="Times New Roman" w:cs="Times New Roman"/>
-          <w:sz w:val="24"/>
-          <w:szCs w:val="24"/>
-        </w:rPr>
-        <w:t>’ folder gets created.</w:t>
+      <w:r>
+        <w:rPr>
+          <w:rFonts w:ascii="Times New Roman" w:hAnsi="Times New Roman" w:cs="Times New Roman"/>
+          <w:sz w:val="24"/>
+          <w:szCs w:val="24"/>
+        </w:rPr>
+        <w:t>command so that ‘dist’ folder gets created.</w:t>
       </w:r>
     </w:p>
     <w:p>
@@ -1626,6 +1038,2184 @@
           <w:szCs w:val="24"/>
         </w:rPr>
       </w:pPr>
+      <w:r>
+        <w:rPr>
+          <w:rFonts w:ascii="Times New Roman" w:hAnsi="Times New Roman" w:cs="Times New Roman"/>
+          <w:sz w:val="24"/>
+          <w:szCs w:val="24"/>
+        </w:rPr>
+        <w:lastRenderedPageBreak/>
+        <w:t xml:space="preserve">npx tsc –watch </w:t>
+      </w:r>
+      <w:r>
+        <w:rPr>
+          <w:rFonts w:ascii="Times New Roman" w:hAnsi="Times New Roman" w:cs="Times New Roman"/>
+          <w:sz w:val="24"/>
+          <w:szCs w:val="24"/>
+        </w:rPr>
+        <w:sym w:font="Wingdings" w:char="F0E0"/>
+      </w:r>
+      <w:r>
+        <w:rPr>
+          <w:rFonts w:ascii="Times New Roman" w:hAnsi="Times New Roman" w:cs="Times New Roman"/>
+          <w:sz w:val="24"/>
+          <w:szCs w:val="24"/>
+        </w:rPr>
+        <w:t xml:space="preserve"> watches the specified .ts files (from the folder specified in tsconfig) and keeps generating js file. </w:t>
+      </w:r>
+    </w:p>
+    <w:p>
+      <w:pPr>
+        <w:rPr>
+          <w:rFonts w:ascii="Times New Roman" w:hAnsi="Times New Roman" w:cs="Times New Roman"/>
+          <w:sz w:val="24"/>
+          <w:szCs w:val="24"/>
+        </w:rPr>
+      </w:pPr>
+      <w:r>
+        <w:rPr>
+          <w:rFonts w:ascii="Times New Roman" w:hAnsi="Times New Roman" w:cs="Times New Roman"/>
+          <w:sz w:val="24"/>
+          <w:szCs w:val="24"/>
+        </w:rPr>
+        <w:t xml:space="preserve">npx tsc-watch –onsuccess “node dist/index.js” </w:t>
+      </w:r>
+      <w:r>
+        <w:rPr>
+          <w:rFonts w:ascii="Times New Roman" w:hAnsi="Times New Roman" w:cs="Times New Roman"/>
+          <w:sz w:val="24"/>
+          <w:szCs w:val="24"/>
+        </w:rPr>
+        <w:sym w:font="Wingdings" w:char="F0E0"/>
+      </w:r>
+      <w:r>
+        <w:rPr>
+          <w:rFonts w:ascii="Times New Roman" w:hAnsi="Times New Roman" w:cs="Times New Roman"/>
+          <w:sz w:val="24"/>
+          <w:szCs w:val="24"/>
+        </w:rPr>
+        <w:t xml:space="preserve"> watches the specified ts file and also compiles the specified js file.</w:t>
+      </w:r>
+    </w:p>
+    <w:p>
+      <w:pPr>
+        <w:rPr>
+          <w:rFonts w:ascii="Times New Roman" w:hAnsi="Times New Roman" w:cs="Times New Roman"/>
+          <w:b/>
+          <w:bCs/>
+          <w:sz w:val="24"/>
+          <w:szCs w:val="24"/>
+        </w:rPr>
+      </w:pPr>
+      <w:r>
+        <w:rPr>
+          <w:rFonts w:ascii="Times New Roman" w:hAnsi="Times New Roman" w:cs="Times New Roman"/>
+          <w:b/>
+          <w:bCs/>
+          <w:sz w:val="24"/>
+          <w:szCs w:val="24"/>
+        </w:rPr>
+        <w:t>Annotations:</w:t>
+      </w:r>
+      <w:r>
+        <w:rPr>
+          <w:rFonts w:ascii="Times New Roman" w:hAnsi="Times New Roman" w:cs="Times New Roman"/>
+          <w:b/>
+          <w:bCs/>
+          <w:sz w:val="24"/>
+          <w:szCs w:val="24"/>
+        </w:rPr>
+        <w:t xml:space="preserve"> </w:t>
+      </w:r>
+      <w:r>
+        <w:rPr>
+          <w:noProof/>
+        </w:rPr>
+        <w:drawing>
+          <wp:inline distT="0" distB="0" distL="0" distR="0" wp14:anchorId="3777A13D" wp14:editId="5C6EA3AC">
+            <wp:extent cx="3672840" cy="1063904"/>
+            <wp:effectExtent l="0" t="0" r="0" b="0"/>
+            <wp:docPr id="969144607" name="Picture 1" descr="A close-up of a computer screen&#10;&#10;Description automatically generated"/>
+            <wp:cNvGraphicFramePr>
+              <a:graphicFrameLocks xmlns:a="http://schemas.openxmlformats.org/drawingml/2006/main" noChangeAspect="1"/>
+            </wp:cNvGraphicFramePr>
+            <a:graphic xmlns:a="http://schemas.openxmlformats.org/drawingml/2006/main">
+              <a:graphicData uri="http://schemas.openxmlformats.org/drawingml/2006/picture">
+                <pic:pic xmlns:pic="http://schemas.openxmlformats.org/drawingml/2006/picture">
+                  <pic:nvPicPr>
+                    <pic:cNvPr id="969144607" name="Picture 1" descr="A close-up of a computer screen&#10;&#10;Description automatically generated"/>
+                    <pic:cNvPicPr/>
+                  </pic:nvPicPr>
+                  <pic:blipFill>
+                    <a:blip r:embed="rId10"/>
+                    <a:stretch>
+                      <a:fillRect/>
+                    </a:stretch>
+                  </pic:blipFill>
+                  <pic:spPr>
+                    <a:xfrm>
+                      <a:off x="0" y="0"/>
+                      <a:ext cx="3681697" cy="1066470"/>
+                    </a:xfrm>
+                    <a:prstGeom prst="rect">
+                      <a:avLst/>
+                    </a:prstGeom>
+                  </pic:spPr>
+                </pic:pic>
+              </a:graphicData>
+            </a:graphic>
+          </wp:inline>
+        </w:drawing>
+      </w:r>
+      <w:r>
+        <w:rPr>
+          <w:rFonts w:ascii="Times New Roman" w:hAnsi="Times New Roman" w:cs="Times New Roman"/>
+          <w:b/>
+          <w:bCs/>
+          <w:sz w:val="24"/>
+          <w:szCs w:val="24"/>
+        </w:rPr>
+        <w:t xml:space="preserve"> </w:t>
+      </w:r>
+    </w:p>
+    <w:p>
+      <w:pPr>
+        <w:rPr>
+          <w:rFonts w:ascii="Times New Roman" w:hAnsi="Times New Roman" w:cs="Times New Roman"/>
+          <w:sz w:val="24"/>
+          <w:szCs w:val="24"/>
+        </w:rPr>
+      </w:pPr>
+      <w:r>
+        <w:rPr>
+          <w:rFonts w:ascii="Times New Roman" w:hAnsi="Times New Roman" w:cs="Times New Roman"/>
+          <w:sz w:val="24"/>
+          <w:szCs w:val="24"/>
+        </w:rPr>
+        <w:t>Apart from above the typescript compiler can infer the type of the variable , like when numericValue is assigned 100 it will be inferred as number and when a string value is getting assigned an error will be shown.</w:t>
+      </w:r>
+      <w:r>
+        <w:rPr>
+          <w:noProof/>
+        </w:rPr>
+        <w:drawing>
+          <wp:inline distT="0" distB="0" distL="0" distR="0" wp14:anchorId="7229E673" wp14:editId="49CACC29">
+            <wp:extent cx="4541520" cy="457200"/>
+            <wp:effectExtent l="0" t="0" r="0" b="0"/>
+            <wp:docPr id="271776684" name="Picture 1"/>
+            <wp:cNvGraphicFramePr>
+              <a:graphicFrameLocks xmlns:a="http://schemas.openxmlformats.org/drawingml/2006/main" noChangeAspect="1"/>
+            </wp:cNvGraphicFramePr>
+            <a:graphic xmlns:a="http://schemas.openxmlformats.org/drawingml/2006/main">
+              <a:graphicData uri="http://schemas.openxmlformats.org/drawingml/2006/picture">
+                <pic:pic xmlns:pic="http://schemas.openxmlformats.org/drawingml/2006/picture">
+                  <pic:nvPicPr>
+                    <pic:cNvPr id="271776684" name=""/>
+                    <pic:cNvPicPr/>
+                  </pic:nvPicPr>
+                  <pic:blipFill>
+                    <a:blip r:embed="rId11"/>
+                    <a:stretch>
+                      <a:fillRect/>
+                    </a:stretch>
+                  </pic:blipFill>
+                  <pic:spPr>
+                    <a:xfrm>
+                      <a:off x="0" y="0"/>
+                      <a:ext cx="4548702" cy="457923"/>
+                    </a:xfrm>
+                    <a:prstGeom prst="rect">
+                      <a:avLst/>
+                    </a:prstGeom>
+                  </pic:spPr>
+                </pic:pic>
+              </a:graphicData>
+            </a:graphic>
+          </wp:inline>
+        </w:drawing>
+      </w:r>
+    </w:p>
+    <w:p>
+      <w:pPr>
+        <w:rPr>
+          <w:rFonts w:ascii="Times New Roman" w:hAnsi="Times New Roman" w:cs="Times New Roman"/>
+          <w:sz w:val="24"/>
+          <w:szCs w:val="24"/>
+        </w:rPr>
+      </w:pPr>
+      <w:r>
+        <w:rPr>
+          <w:rFonts w:ascii="Times New Roman" w:hAnsi="Times New Roman" w:cs="Times New Roman"/>
+          <w:sz w:val="24"/>
+          <w:szCs w:val="24"/>
+        </w:rPr>
+        <w:t>TypeScript compiler can also infer the type of a function by inferring the type the function returns</w:t>
+      </w:r>
+      <w:r>
+        <w:rPr>
+          <w:rFonts w:ascii="Times New Roman" w:hAnsi="Times New Roman" w:cs="Times New Roman"/>
+          <w:sz w:val="24"/>
+          <w:szCs w:val="24"/>
+        </w:rPr>
+        <w:t xml:space="preserve"> based on the type it accepts. </w:t>
+      </w:r>
+    </w:p>
+    <w:p>
+      <w:pPr>
+        <w:rPr>
+          <w:rFonts w:ascii="Times New Roman" w:hAnsi="Times New Roman" w:cs="Times New Roman"/>
+          <w:sz w:val="24"/>
+          <w:szCs w:val="24"/>
+        </w:rPr>
+      </w:pPr>
+      <w:r>
+        <w:rPr>
+          <w:rFonts w:ascii="Times New Roman" w:hAnsi="Times New Roman" w:cs="Times New Roman"/>
+          <w:b/>
+          <w:bCs/>
+          <w:sz w:val="24"/>
+          <w:szCs w:val="24"/>
+        </w:rPr>
+        <w:t>d</w:t>
+      </w:r>
+      <w:r>
+        <w:rPr>
+          <w:rFonts w:ascii="Times New Roman" w:hAnsi="Times New Roman" w:cs="Times New Roman"/>
+          <w:b/>
+          <w:bCs/>
+          <w:sz w:val="24"/>
+          <w:szCs w:val="24"/>
+        </w:rPr>
+        <w:t>eclaration</w:t>
+      </w:r>
+      <w:r>
+        <w:rPr>
+          <w:rFonts w:ascii="Times New Roman" w:hAnsi="Times New Roman" w:cs="Times New Roman"/>
+          <w:b/>
+          <w:bCs/>
+          <w:sz w:val="24"/>
+          <w:szCs w:val="24"/>
+        </w:rPr>
+        <w:t xml:space="preserve">: </w:t>
+      </w:r>
+      <w:r>
+        <w:rPr>
+          <w:noProof/>
+        </w:rPr>
+        <w:drawing>
+          <wp:inline distT="0" distB="0" distL="0" distR="0" wp14:anchorId="33C9A9A0" wp14:editId="34CCCC1C">
+            <wp:extent cx="1584960" cy="1244914"/>
+            <wp:effectExtent l="0" t="0" r="0" b="0"/>
+            <wp:docPr id="855822696" name="Picture 1" descr="A computer code with black text&#10;&#10;Description automatically generated"/>
+            <wp:cNvGraphicFramePr>
+              <a:graphicFrameLocks xmlns:a="http://schemas.openxmlformats.org/drawingml/2006/main" noChangeAspect="1"/>
+            </wp:cNvGraphicFramePr>
+            <a:graphic xmlns:a="http://schemas.openxmlformats.org/drawingml/2006/main">
+              <a:graphicData uri="http://schemas.openxmlformats.org/drawingml/2006/picture">
+                <pic:pic xmlns:pic="http://schemas.openxmlformats.org/drawingml/2006/picture">
+                  <pic:nvPicPr>
+                    <pic:cNvPr id="855822696" name="Picture 1" descr="A computer code with black text&#10;&#10;Description automatically generated"/>
+                    <pic:cNvPicPr/>
+                  </pic:nvPicPr>
+                  <pic:blipFill>
+                    <a:blip r:embed="rId12"/>
+                    <a:stretch>
+                      <a:fillRect/>
+                    </a:stretch>
+                  </pic:blipFill>
+                  <pic:spPr>
+                    <a:xfrm>
+                      <a:off x="0" y="0"/>
+                      <a:ext cx="1588822" cy="1247948"/>
+                    </a:xfrm>
+                    <a:prstGeom prst="rect">
+                      <a:avLst/>
+                    </a:prstGeom>
+                  </pic:spPr>
+                </pic:pic>
+              </a:graphicData>
+            </a:graphic>
+          </wp:inline>
+        </w:drawing>
+      </w:r>
+      <w:r>
+        <w:rPr>
+          <w:rFonts w:ascii="Times New Roman" w:hAnsi="Times New Roman" w:cs="Times New Roman"/>
+          <w:b/>
+          <w:bCs/>
+          <w:sz w:val="24"/>
+          <w:szCs w:val="24"/>
+        </w:rPr>
+        <w:t xml:space="preserve">  </w:t>
+      </w:r>
+      <w:r>
+        <w:rPr>
+          <w:rFonts w:ascii="Times New Roman" w:hAnsi="Times New Roman" w:cs="Times New Roman"/>
+          <w:sz w:val="24"/>
+          <w:szCs w:val="24"/>
+        </w:rPr>
+        <w:t xml:space="preserve">The declaration setting tells compiler to generate another file while converting ts file to js file. </w:t>
+      </w:r>
+    </w:p>
+    <w:p>
+      <w:pPr>
+        <w:rPr>
+          <w:rFonts w:ascii="Times New Roman" w:hAnsi="Times New Roman" w:cs="Times New Roman"/>
+          <w:sz w:val="24"/>
+          <w:szCs w:val="24"/>
+        </w:rPr>
+      </w:pPr>
+      <w:r>
+        <w:rPr>
+          <w:rFonts w:ascii="Times New Roman" w:hAnsi="Times New Roman" w:cs="Times New Roman"/>
+          <w:b/>
+          <w:bCs/>
+          <w:sz w:val="24"/>
+          <w:szCs w:val="24"/>
+          <w:u w:val="single"/>
+        </w:rPr>
+        <w:t>a</w:t>
+      </w:r>
+      <w:r>
+        <w:rPr>
+          <w:rFonts w:ascii="Times New Roman" w:hAnsi="Times New Roman" w:cs="Times New Roman"/>
+          <w:b/>
+          <w:bCs/>
+          <w:sz w:val="24"/>
+          <w:szCs w:val="24"/>
+          <w:u w:val="single"/>
+        </w:rPr>
+        <w:t>ny</w:t>
+      </w:r>
+      <w:r>
+        <w:rPr>
+          <w:rFonts w:ascii="Times New Roman" w:hAnsi="Times New Roman" w:cs="Times New Roman"/>
+          <w:b/>
+          <w:bCs/>
+          <w:sz w:val="24"/>
+          <w:szCs w:val="24"/>
+          <w:u w:val="single"/>
+        </w:rPr>
+        <w:t xml:space="preserve">  </w:t>
+      </w:r>
+      <w:r>
+        <w:rPr>
+          <w:rFonts w:ascii="Times New Roman" w:hAnsi="Times New Roman" w:cs="Times New Roman"/>
+          <w:b/>
+          <w:bCs/>
+          <w:sz w:val="24"/>
+          <w:szCs w:val="24"/>
+          <w:u w:val="single"/>
+        </w:rPr>
+        <w:sym w:font="Wingdings" w:char="F0E0"/>
+      </w:r>
+      <w:r>
+        <w:rPr>
+          <w:rFonts w:ascii="Times New Roman" w:hAnsi="Times New Roman" w:cs="Times New Roman"/>
+          <w:b/>
+          <w:bCs/>
+          <w:sz w:val="24"/>
+          <w:szCs w:val="24"/>
+          <w:u w:val="single"/>
+        </w:rPr>
+        <w:t xml:space="preserve"> </w:t>
+      </w:r>
+      <w:r>
+        <w:rPr>
+          <w:rFonts w:ascii="Times New Roman" w:hAnsi="Times New Roman" w:cs="Times New Roman"/>
+          <w:sz w:val="24"/>
+          <w:szCs w:val="24"/>
+        </w:rPr>
+        <w:t>This type can hold any value and any operation can be performed on it. We use this type when we want to opt-out type check. We use this when we have a value when we don’t want to type</w:t>
+      </w:r>
+      <w:r>
+        <w:rPr>
+          <w:rFonts w:ascii="Times New Roman" w:hAnsi="Times New Roman" w:cs="Times New Roman"/>
+          <w:sz w:val="24"/>
+          <w:szCs w:val="24"/>
+        </w:rPr>
+        <w:t xml:space="preserve"> </w:t>
+      </w:r>
+      <w:r>
+        <w:rPr>
+          <w:rFonts w:ascii="Times New Roman" w:hAnsi="Times New Roman" w:cs="Times New Roman"/>
+          <w:sz w:val="24"/>
+          <w:szCs w:val="24"/>
+        </w:rPr>
+        <w:t>check.</w:t>
+      </w:r>
+    </w:p>
+    <w:p>
+      <w:pPr>
+        <w:rPr>
+          <w:rFonts w:ascii="Times New Roman" w:hAnsi="Times New Roman" w:cs="Times New Roman"/>
+          <w:sz w:val="24"/>
+          <w:szCs w:val="24"/>
+        </w:rPr>
+      </w:pPr>
+      <w:r>
+        <w:rPr>
+          <w:rFonts w:ascii="Times New Roman" w:hAnsi="Times New Roman" w:cs="Times New Roman"/>
+          <w:b/>
+          <w:bCs/>
+          <w:sz w:val="24"/>
+          <w:szCs w:val="24"/>
+          <w:u w:val="single"/>
+        </w:rPr>
+        <w:t>Unknown</w:t>
+      </w:r>
+      <w:r>
+        <w:rPr>
+          <w:rFonts w:ascii="Times New Roman" w:hAnsi="Times New Roman" w:cs="Times New Roman"/>
+          <w:sz w:val="24"/>
+          <w:szCs w:val="24"/>
+        </w:rPr>
+        <w:t xml:space="preserve"> </w:t>
+      </w:r>
+      <w:r>
+        <w:rPr>
+          <w:rFonts w:ascii="Times New Roman" w:hAnsi="Times New Roman" w:cs="Times New Roman"/>
+          <w:sz w:val="24"/>
+          <w:szCs w:val="24"/>
+        </w:rPr>
+        <w:sym w:font="Wingdings" w:char="F0E0"/>
+      </w:r>
+      <w:r>
+        <w:rPr>
+          <w:rFonts w:ascii="Times New Roman" w:hAnsi="Times New Roman" w:cs="Times New Roman"/>
+          <w:sz w:val="24"/>
+          <w:szCs w:val="24"/>
+        </w:rPr>
+        <w:t xml:space="preserve"> </w:t>
+      </w:r>
+      <w:r>
+        <w:rPr>
+          <w:rFonts w:ascii="Times New Roman" w:hAnsi="Times New Roman" w:cs="Times New Roman"/>
+          <w:sz w:val="24"/>
+          <w:szCs w:val="24"/>
+        </w:rPr>
+        <w:t xml:space="preserve">We can also use ‘unknown’ type </w:t>
+      </w:r>
+      <w:r>
+        <w:rPr>
+          <w:rFonts w:ascii="Times New Roman" w:hAnsi="Times New Roman" w:cs="Times New Roman"/>
+          <w:sz w:val="24"/>
+          <w:szCs w:val="24"/>
+        </w:rPr>
+        <w:t xml:space="preserve">as it can also hold any value </w:t>
+      </w:r>
+      <w:r>
+        <w:rPr>
+          <w:rFonts w:ascii="Times New Roman" w:hAnsi="Times New Roman" w:cs="Times New Roman"/>
+          <w:sz w:val="24"/>
+          <w:szCs w:val="24"/>
+        </w:rPr>
+        <w:t>but if ‘unknown’ type is used we will have to</w:t>
+      </w:r>
+      <w:r>
+        <w:rPr>
+          <w:rFonts w:ascii="Times New Roman" w:hAnsi="Times New Roman" w:cs="Times New Roman"/>
+          <w:sz w:val="24"/>
+          <w:szCs w:val="24"/>
+        </w:rPr>
+        <w:t xml:space="preserve"> first check for type safety as it ensures type assertion or type guard before any operations are performed.</w:t>
+      </w:r>
+      <w:r>
+        <w:rPr>
+          <w:rFonts w:ascii="Times New Roman" w:hAnsi="Times New Roman" w:cs="Times New Roman"/>
+          <w:sz w:val="24"/>
+          <w:szCs w:val="24"/>
+        </w:rPr>
+        <w:t xml:space="preserve"> We can use this type when we want to handle external data or input types only when we want to handle type checks.</w:t>
+      </w:r>
+    </w:p>
+    <w:p>
+      <w:pPr>
+        <w:rPr>
+          <w:rFonts w:ascii="Times New Roman" w:hAnsi="Times New Roman" w:cs="Times New Roman"/>
+          <w:sz w:val="24"/>
+          <w:szCs w:val="24"/>
+        </w:rPr>
+      </w:pPr>
+      <w:r>
+        <w:rPr>
+          <w:noProof/>
+        </w:rPr>
+        <w:drawing>
+          <wp:inline distT="0" distB="0" distL="0" distR="0" wp14:anchorId="07710122" wp14:editId="15452B9A">
+            <wp:extent cx="3209925" cy="838200"/>
+            <wp:effectExtent l="0" t="0" r="9525" b="0"/>
+            <wp:docPr id="1736974311" name="Picture 1"/>
+            <wp:cNvGraphicFramePr>
+              <a:graphicFrameLocks xmlns:a="http://schemas.openxmlformats.org/drawingml/2006/main" noChangeAspect="1"/>
+            </wp:cNvGraphicFramePr>
+            <a:graphic xmlns:a="http://schemas.openxmlformats.org/drawingml/2006/main">
+              <a:graphicData uri="http://schemas.openxmlformats.org/drawingml/2006/picture">
+                <pic:pic xmlns:pic="http://schemas.openxmlformats.org/drawingml/2006/picture">
+                  <pic:nvPicPr>
+                    <pic:cNvPr id="1736974311" name=""/>
+                    <pic:cNvPicPr/>
+                  </pic:nvPicPr>
+                  <pic:blipFill>
+                    <a:blip r:embed="rId13"/>
+                    <a:stretch>
+                      <a:fillRect/>
+                    </a:stretch>
+                  </pic:blipFill>
+                  <pic:spPr>
+                    <a:xfrm>
+                      <a:off x="0" y="0"/>
+                      <a:ext cx="3209925" cy="838200"/>
+                    </a:xfrm>
+                    <a:prstGeom prst="rect">
+                      <a:avLst/>
+                    </a:prstGeom>
+                  </pic:spPr>
+                </pic:pic>
+              </a:graphicData>
+            </a:graphic>
+          </wp:inline>
+        </w:drawing>
+      </w:r>
+      <w:r>
+        <w:rPr>
+          <w:noProof/>
+        </w:rPr>
+        <w:drawing>
+          <wp:inline distT="0" distB="0" distL="0" distR="0" wp14:anchorId="33C654E6" wp14:editId="30253961">
+            <wp:extent cx="3524250" cy="857250"/>
+            <wp:effectExtent l="0" t="0" r="0" b="0"/>
+            <wp:docPr id="396432112" name="Picture 1" descr="A black background with white text&#10;&#10;Description automatically generated"/>
+            <wp:cNvGraphicFramePr>
+              <a:graphicFrameLocks xmlns:a="http://schemas.openxmlformats.org/drawingml/2006/main" noChangeAspect="1"/>
+            </wp:cNvGraphicFramePr>
+            <a:graphic xmlns:a="http://schemas.openxmlformats.org/drawingml/2006/main">
+              <a:graphicData uri="http://schemas.openxmlformats.org/drawingml/2006/picture">
+                <pic:pic xmlns:pic="http://schemas.openxmlformats.org/drawingml/2006/picture">
+                  <pic:nvPicPr>
+                    <pic:cNvPr id="396432112" name="Picture 1" descr="A black background with white text&#10;&#10;Description automatically generated"/>
+                    <pic:cNvPicPr/>
+                  </pic:nvPicPr>
+                  <pic:blipFill>
+                    <a:blip r:embed="rId14"/>
+                    <a:stretch>
+                      <a:fillRect/>
+                    </a:stretch>
+                  </pic:blipFill>
+                  <pic:spPr>
+                    <a:xfrm>
+                      <a:off x="0" y="0"/>
+                      <a:ext cx="3524250" cy="857250"/>
+                    </a:xfrm>
+                    <a:prstGeom prst="rect">
+                      <a:avLst/>
+                    </a:prstGeom>
+                  </pic:spPr>
+                </pic:pic>
+              </a:graphicData>
+            </a:graphic>
+          </wp:inline>
+        </w:drawing>
+      </w:r>
+    </w:p>
+    <w:p>
+      <w:pPr>
+        <w:rPr>
+          <w:rFonts w:ascii="Times New Roman" w:hAnsi="Times New Roman" w:cs="Times New Roman"/>
+          <w:sz w:val="24"/>
+          <w:szCs w:val="24"/>
+        </w:rPr>
+      </w:pPr>
+      <w:r>
+        <w:rPr>
+          <w:rFonts w:ascii="Times New Roman" w:hAnsi="Times New Roman" w:cs="Times New Roman"/>
+          <w:b/>
+          <w:bCs/>
+          <w:sz w:val="24"/>
+          <w:szCs w:val="24"/>
+        </w:rPr>
+        <w:t>Implicit Types</w:t>
+      </w:r>
+      <w:r>
+        <w:rPr>
+          <w:rFonts w:ascii="Times New Roman" w:hAnsi="Times New Roman" w:cs="Times New Roman"/>
+          <w:b/>
+          <w:bCs/>
+          <w:sz w:val="24"/>
+          <w:szCs w:val="24"/>
+        </w:rPr>
+        <w:t>:</w:t>
+      </w:r>
+      <w:r>
+        <w:rPr>
+          <w:rFonts w:ascii="Times New Roman" w:hAnsi="Times New Roman" w:cs="Times New Roman"/>
+          <w:b/>
+          <w:bCs/>
+          <w:sz w:val="24"/>
+          <w:szCs w:val="24"/>
+        </w:rPr>
+        <w:t xml:space="preserve"> </w:t>
+      </w:r>
+      <w:r>
+        <w:rPr>
+          <w:rFonts w:ascii="Times New Roman" w:hAnsi="Times New Roman" w:cs="Times New Roman"/>
+          <w:sz w:val="24"/>
+          <w:szCs w:val="24"/>
+        </w:rPr>
+        <w:t xml:space="preserve">The TypeScript compiler will use </w:t>
+      </w:r>
+      <w:r>
+        <w:rPr>
+          <w:rFonts w:ascii="Times New Roman" w:hAnsi="Times New Roman" w:cs="Times New Roman"/>
+          <w:i/>
+          <w:iCs/>
+          <w:sz w:val="24"/>
+          <w:szCs w:val="24"/>
+        </w:rPr>
+        <w:t>any</w:t>
+      </w:r>
+      <w:r>
+        <w:rPr>
+          <w:rFonts w:ascii="Times New Roman" w:hAnsi="Times New Roman" w:cs="Times New Roman"/>
+          <w:i/>
+          <w:iCs/>
+          <w:sz w:val="24"/>
+          <w:szCs w:val="24"/>
+        </w:rPr>
+        <w:t xml:space="preserve"> </w:t>
+      </w:r>
+      <w:r>
+        <w:rPr>
+          <w:rFonts w:ascii="Times New Roman" w:hAnsi="Times New Roman" w:cs="Times New Roman"/>
+          <w:sz w:val="24"/>
+          <w:szCs w:val="24"/>
+        </w:rPr>
+        <w:t xml:space="preserve">when it is assigning types </w:t>
+      </w:r>
+      <w:r>
+        <w:rPr>
+          <w:rFonts w:ascii="Times New Roman" w:hAnsi="Times New Roman" w:cs="Times New Roman"/>
+          <w:sz w:val="24"/>
+          <w:szCs w:val="24"/>
+        </w:rPr>
+        <w:t>implicitly.</w:t>
+      </w:r>
+      <w:r>
+        <w:rPr>
+          <w:rFonts w:ascii="Times New Roman" w:hAnsi="Times New Roman" w:cs="Times New Roman"/>
+          <w:sz w:val="24"/>
+          <w:szCs w:val="24"/>
+        </w:rPr>
+        <w:t xml:space="preserve"> </w:t>
+      </w:r>
+      <w:r>
+        <w:rPr>
+          <w:rFonts w:ascii="Times New Roman" w:hAnsi="Times New Roman" w:cs="Times New Roman"/>
+          <w:sz w:val="24"/>
+          <w:szCs w:val="24"/>
+        </w:rPr>
+        <w:t>If we don’t want typescript to implicitly convert types then set the setting ‘noImplicitAny’ to true.</w:t>
+      </w:r>
+    </w:p>
+    <w:p>
+      <w:pPr>
+        <w:rPr>
+          <w:rFonts w:ascii="Times New Roman" w:hAnsi="Times New Roman" w:cs="Times New Roman"/>
+          <w:b/>
+          <w:bCs/>
+          <w:sz w:val="24"/>
+          <w:szCs w:val="24"/>
+        </w:rPr>
+      </w:pPr>
+      <w:r>
+        <w:rPr>
+          <w:noProof/>
+        </w:rPr>
+        <w:drawing>
+          <wp:inline distT="0" distB="0" distL="0" distR="0" wp14:anchorId="7EBC8997" wp14:editId="62BDC755">
+            <wp:extent cx="2941320" cy="2359520"/>
+            <wp:effectExtent l="0" t="0" r="0" b="0"/>
+            <wp:docPr id="754981714" name="Picture 1"/>
+            <wp:cNvGraphicFramePr>
+              <a:graphicFrameLocks xmlns:a="http://schemas.openxmlformats.org/drawingml/2006/main" noChangeAspect="1"/>
+            </wp:cNvGraphicFramePr>
+            <a:graphic xmlns:a="http://schemas.openxmlformats.org/drawingml/2006/main">
+              <a:graphicData uri="http://schemas.openxmlformats.org/drawingml/2006/picture">
+                <pic:pic xmlns:pic="http://schemas.openxmlformats.org/drawingml/2006/picture">
+                  <pic:nvPicPr>
+                    <pic:cNvPr id="754981714" name=""/>
+                    <pic:cNvPicPr/>
+                  </pic:nvPicPr>
+                  <pic:blipFill>
+                    <a:blip r:embed="rId15"/>
+                    <a:stretch>
+                      <a:fillRect/>
+                    </a:stretch>
+                  </pic:blipFill>
+                  <pic:spPr>
+                    <a:xfrm>
+                      <a:off x="0" y="0"/>
+                      <a:ext cx="2944696" cy="2362229"/>
+                    </a:xfrm>
+                    <a:prstGeom prst="rect">
+                      <a:avLst/>
+                    </a:prstGeom>
+                  </pic:spPr>
+                </pic:pic>
+              </a:graphicData>
+            </a:graphic>
+          </wp:inline>
+        </w:drawing>
+      </w:r>
+      <w:r>
+        <w:rPr>
+          <w:noProof/>
+        </w:rPr>
+        <w:drawing>
+          <wp:inline distT="0" distB="0" distL="0" distR="0" wp14:anchorId="424D5DB8" wp14:editId="2D112400">
+            <wp:extent cx="3381375" cy="2305050"/>
+            <wp:effectExtent l="0" t="0" r="9525" b="0"/>
+            <wp:docPr id="1274089881" name="Picture 1"/>
+            <wp:cNvGraphicFramePr>
+              <a:graphicFrameLocks xmlns:a="http://schemas.openxmlformats.org/drawingml/2006/main" noChangeAspect="1"/>
+            </wp:cNvGraphicFramePr>
+            <a:graphic xmlns:a="http://schemas.openxmlformats.org/drawingml/2006/main">
+              <a:graphicData uri="http://schemas.openxmlformats.org/drawingml/2006/picture">
+                <pic:pic xmlns:pic="http://schemas.openxmlformats.org/drawingml/2006/picture">
+                  <pic:nvPicPr>
+                    <pic:cNvPr id="1274089881" name=""/>
+                    <pic:cNvPicPr/>
+                  </pic:nvPicPr>
+                  <pic:blipFill>
+                    <a:blip r:embed="rId16"/>
+                    <a:stretch>
+                      <a:fillRect/>
+                    </a:stretch>
+                  </pic:blipFill>
+                  <pic:spPr>
+                    <a:xfrm>
+                      <a:off x="0" y="0"/>
+                      <a:ext cx="3381375" cy="2305050"/>
+                    </a:xfrm>
+                    <a:prstGeom prst="rect">
+                      <a:avLst/>
+                    </a:prstGeom>
+                  </pic:spPr>
+                </pic:pic>
+              </a:graphicData>
+            </a:graphic>
+          </wp:inline>
+        </w:drawing>
+      </w:r>
+    </w:p>
+    <w:p>
+      <w:pPr>
+        <w:rPr>
+          <w:rFonts w:ascii="Times New Roman" w:hAnsi="Times New Roman" w:cs="Times New Roman"/>
+          <w:sz w:val="24"/>
+          <w:szCs w:val="24"/>
+        </w:rPr>
+      </w:pPr>
+      <w:r>
+        <w:rPr>
+          <w:rFonts w:ascii="Times New Roman" w:hAnsi="Times New Roman" w:cs="Times New Roman"/>
+          <w:b/>
+          <w:bCs/>
+          <w:sz w:val="24"/>
+          <w:szCs w:val="24"/>
+        </w:rPr>
+        <w:lastRenderedPageBreak/>
+        <w:t xml:space="preserve">Unions: </w:t>
+      </w:r>
+      <w:r>
+        <w:rPr>
+          <w:rFonts w:ascii="Times New Roman" w:hAnsi="Times New Roman" w:cs="Times New Roman"/>
+          <w:sz w:val="24"/>
+          <w:szCs w:val="24"/>
+        </w:rPr>
+        <w:t xml:space="preserve">It is important to understand unions are handled as a type of their own i.e.. only common methods between two different types will be only be available to the ‘union’ type object. </w:t>
+      </w:r>
+    </w:p>
+    <w:p>
+      <w:pPr>
+        <w:rPr>
+          <w:rFonts w:ascii="Times New Roman" w:hAnsi="Times New Roman" w:cs="Times New Roman"/>
+          <w:sz w:val="24"/>
+          <w:szCs w:val="24"/>
+        </w:rPr>
+      </w:pPr>
+      <w:r>
+        <w:rPr>
+          <w:noProof/>
+        </w:rPr>
+        <w:drawing>
+          <wp:inline distT="0" distB="0" distL="0" distR="0" wp14:anchorId="0653675E" wp14:editId="3FA545DE">
+            <wp:extent cx="2811780" cy="1045662"/>
+            <wp:effectExtent l="0" t="0" r="0" b="0"/>
+            <wp:docPr id="1192793168" name="Picture 1"/>
+            <wp:cNvGraphicFramePr>
+              <a:graphicFrameLocks xmlns:a="http://schemas.openxmlformats.org/drawingml/2006/main" noChangeAspect="1"/>
+            </wp:cNvGraphicFramePr>
+            <a:graphic xmlns:a="http://schemas.openxmlformats.org/drawingml/2006/main">
+              <a:graphicData uri="http://schemas.openxmlformats.org/drawingml/2006/picture">
+                <pic:pic xmlns:pic="http://schemas.openxmlformats.org/drawingml/2006/picture">
+                  <pic:nvPicPr>
+                    <pic:cNvPr id="1192793168" name=""/>
+                    <pic:cNvPicPr/>
+                  </pic:nvPicPr>
+                  <pic:blipFill>
+                    <a:blip r:embed="rId17"/>
+                    <a:stretch>
+                      <a:fillRect/>
+                    </a:stretch>
+                  </pic:blipFill>
+                  <pic:spPr>
+                    <a:xfrm>
+                      <a:off x="0" y="0"/>
+                      <a:ext cx="2817341" cy="1047730"/>
+                    </a:xfrm>
+                    <a:prstGeom prst="rect">
+                      <a:avLst/>
+                    </a:prstGeom>
+                  </pic:spPr>
+                </pic:pic>
+              </a:graphicData>
+            </a:graphic>
+          </wp:inline>
+        </w:drawing>
+      </w:r>
+      <w:r>
+        <w:rPr>
+          <w:noProof/>
+        </w:rPr>
+        <w:drawing>
+          <wp:inline distT="0" distB="0" distL="0" distR="0" wp14:anchorId="4EC92717" wp14:editId="5D1A8844">
+            <wp:extent cx="2170993" cy="1615440"/>
+            <wp:effectExtent l="0" t="0" r="0" b="0"/>
+            <wp:docPr id="626306195" name="Picture 1" descr="A diagram of a stringing system&#10;&#10;Description automatically generated"/>
+            <wp:cNvGraphicFramePr>
+              <a:graphicFrameLocks xmlns:a="http://schemas.openxmlformats.org/drawingml/2006/main" noChangeAspect="1"/>
+            </wp:cNvGraphicFramePr>
+            <a:graphic xmlns:a="http://schemas.openxmlformats.org/drawingml/2006/main">
+              <a:graphicData uri="http://schemas.openxmlformats.org/drawingml/2006/picture">
+                <pic:pic xmlns:pic="http://schemas.openxmlformats.org/drawingml/2006/picture">
+                  <pic:nvPicPr>
+                    <pic:cNvPr id="626306195" name="Picture 1" descr="A diagram of a stringing system&#10;&#10;Description automatically generated"/>
+                    <pic:cNvPicPr/>
+                  </pic:nvPicPr>
+                  <pic:blipFill>
+                    <a:blip r:embed="rId18"/>
+                    <a:stretch>
+                      <a:fillRect/>
+                    </a:stretch>
+                  </pic:blipFill>
+                  <pic:spPr>
+                    <a:xfrm>
+                      <a:off x="0" y="0"/>
+                      <a:ext cx="2188680" cy="1628601"/>
+                    </a:xfrm>
+                    <a:prstGeom prst="rect">
+                      <a:avLst/>
+                    </a:prstGeom>
+                  </pic:spPr>
+                </pic:pic>
+              </a:graphicData>
+            </a:graphic>
+          </wp:inline>
+        </w:drawing>
+      </w:r>
+    </w:p>
+    <w:p>
+      <w:pPr>
+        <w:rPr>
+          <w:rFonts w:ascii="Times New Roman" w:hAnsi="Times New Roman" w:cs="Times New Roman"/>
+          <w:sz w:val="24"/>
+          <w:szCs w:val="24"/>
+        </w:rPr>
+      </w:pPr>
+      <w:r>
+        <w:rPr>
+          <w:rFonts w:ascii="Times New Roman" w:hAnsi="Times New Roman" w:cs="Times New Roman"/>
+          <w:b/>
+          <w:bCs/>
+          <w:sz w:val="24"/>
+          <w:szCs w:val="24"/>
+        </w:rPr>
+        <w:t>Type Assertions</w:t>
+      </w:r>
+      <w:r>
+        <w:rPr>
+          <w:rFonts w:ascii="Times New Roman" w:hAnsi="Times New Roman" w:cs="Times New Roman"/>
+          <w:b/>
+          <w:bCs/>
+          <w:sz w:val="24"/>
+          <w:szCs w:val="24"/>
+        </w:rPr>
+        <w:t xml:space="preserve">: </w:t>
+      </w:r>
+      <w:r>
+        <w:rPr>
+          <w:rFonts w:ascii="Times New Roman" w:hAnsi="Times New Roman" w:cs="Times New Roman"/>
+          <w:sz w:val="24"/>
+          <w:szCs w:val="24"/>
+        </w:rPr>
+        <w:t xml:space="preserve">A type assertion tells typescript compiler that to treat a value as a specific type known as </w:t>
+      </w:r>
+      <w:r>
+        <w:rPr>
+          <w:rFonts w:ascii="Times New Roman" w:hAnsi="Times New Roman" w:cs="Times New Roman"/>
+          <w:i/>
+          <w:iCs/>
+          <w:sz w:val="24"/>
+          <w:szCs w:val="24"/>
+        </w:rPr>
+        <w:t>type narrowing</w:t>
+      </w:r>
+      <w:r>
+        <w:rPr>
+          <w:rFonts w:ascii="Times New Roman" w:hAnsi="Times New Roman" w:cs="Times New Roman"/>
+          <w:sz w:val="24"/>
+          <w:szCs w:val="24"/>
+        </w:rPr>
+        <w:t xml:space="preserve">. </w:t>
+      </w:r>
+    </w:p>
+    <w:p>
+      <w:pPr>
+        <w:rPr>
+          <w:rFonts w:ascii="Times New Roman" w:hAnsi="Times New Roman" w:cs="Times New Roman"/>
+          <w:sz w:val="24"/>
+          <w:szCs w:val="24"/>
+        </w:rPr>
+      </w:pPr>
+      <w:r>
+        <w:rPr>
+          <w:noProof/>
+        </w:rPr>
+        <w:drawing>
+          <wp:inline distT="0" distB="0" distL="0" distR="0" wp14:anchorId="7FFBCC07" wp14:editId="7BE95088">
+            <wp:extent cx="4061460" cy="653964"/>
+            <wp:effectExtent l="0" t="0" r="0" b="0"/>
+            <wp:docPr id="1052577388" name="Picture 1"/>
+            <wp:cNvGraphicFramePr>
+              <a:graphicFrameLocks xmlns:a="http://schemas.openxmlformats.org/drawingml/2006/main" noChangeAspect="1"/>
+            </wp:cNvGraphicFramePr>
+            <a:graphic xmlns:a="http://schemas.openxmlformats.org/drawingml/2006/main">
+              <a:graphicData uri="http://schemas.openxmlformats.org/drawingml/2006/picture">
+                <pic:pic xmlns:pic="http://schemas.openxmlformats.org/drawingml/2006/picture">
+                  <pic:nvPicPr>
+                    <pic:cNvPr id="1052577388" name=""/>
+                    <pic:cNvPicPr/>
+                  </pic:nvPicPr>
+                  <pic:blipFill>
+                    <a:blip r:embed="rId19"/>
+                    <a:stretch>
+                      <a:fillRect/>
+                    </a:stretch>
+                  </pic:blipFill>
+                  <pic:spPr>
+                    <a:xfrm>
+                      <a:off x="0" y="0"/>
+                      <a:ext cx="4072512" cy="655743"/>
+                    </a:xfrm>
+                    <a:prstGeom prst="rect">
+                      <a:avLst/>
+                    </a:prstGeom>
+                  </pic:spPr>
+                </pic:pic>
+              </a:graphicData>
+            </a:graphic>
+          </wp:inline>
+        </w:drawing>
+      </w:r>
+    </w:p>
+    <w:p>
+      <w:pPr>
+        <w:rPr>
+          <w:rFonts w:ascii="Times New Roman" w:hAnsi="Times New Roman" w:cs="Times New Roman"/>
+          <w:sz w:val="24"/>
+          <w:szCs w:val="24"/>
+        </w:rPr>
+      </w:pPr>
+      <w:r>
+        <w:rPr>
+          <w:rFonts w:ascii="Times New Roman" w:hAnsi="Times New Roman" w:cs="Times New Roman"/>
+          <w:b/>
+          <w:bCs/>
+          <w:sz w:val="24"/>
+          <w:szCs w:val="24"/>
+        </w:rPr>
+        <w:t>Null Checks</w:t>
+      </w:r>
+      <w:r>
+        <w:rPr>
+          <w:rFonts w:ascii="Times New Roman" w:hAnsi="Times New Roman" w:cs="Times New Roman"/>
+          <w:b/>
+          <w:bCs/>
+          <w:sz w:val="24"/>
+          <w:szCs w:val="24"/>
+        </w:rPr>
+        <w:t xml:space="preserve">: </w:t>
+      </w:r>
+      <w:r>
+        <w:rPr>
+          <w:noProof/>
+        </w:rPr>
+        <w:drawing>
+          <wp:inline distT="0" distB="0" distL="0" distR="0" wp14:anchorId="57AACB92" wp14:editId="1D7B9446">
+            <wp:extent cx="1600200" cy="1325006"/>
+            <wp:effectExtent l="0" t="0" r="0" b="0"/>
+            <wp:docPr id="671261254" name="Picture 1"/>
+            <wp:cNvGraphicFramePr>
+              <a:graphicFrameLocks xmlns:a="http://schemas.openxmlformats.org/drawingml/2006/main" noChangeAspect="1"/>
+            </wp:cNvGraphicFramePr>
+            <a:graphic xmlns:a="http://schemas.openxmlformats.org/drawingml/2006/main">
+              <a:graphicData uri="http://schemas.openxmlformats.org/drawingml/2006/picture">
+                <pic:pic xmlns:pic="http://schemas.openxmlformats.org/drawingml/2006/picture">
+                  <pic:nvPicPr>
+                    <pic:cNvPr id="671261254" name=""/>
+                    <pic:cNvPicPr/>
+                  </pic:nvPicPr>
+                  <pic:blipFill>
+                    <a:blip r:embed="rId20"/>
+                    <a:stretch>
+                      <a:fillRect/>
+                    </a:stretch>
+                  </pic:blipFill>
+                  <pic:spPr>
+                    <a:xfrm>
+                      <a:off x="0" y="0"/>
+                      <a:ext cx="1607262" cy="1330854"/>
+                    </a:xfrm>
+                    <a:prstGeom prst="rect">
+                      <a:avLst/>
+                    </a:prstGeom>
+                  </pic:spPr>
+                </pic:pic>
+              </a:graphicData>
+            </a:graphic>
+          </wp:inline>
+        </w:drawing>
+      </w:r>
+      <w:r>
+        <w:rPr>
+          <w:rFonts w:ascii="Times New Roman" w:hAnsi="Times New Roman" w:cs="Times New Roman"/>
+          <w:b/>
+          <w:bCs/>
+          <w:sz w:val="24"/>
+          <w:szCs w:val="24"/>
+        </w:rPr>
+        <w:t xml:space="preserve"> </w:t>
+      </w:r>
+      <w:r>
+        <w:rPr>
+          <w:rFonts w:ascii="Times New Roman" w:hAnsi="Times New Roman" w:cs="Times New Roman"/>
+          <w:sz w:val="24"/>
+          <w:szCs w:val="24"/>
+        </w:rPr>
+        <w:t xml:space="preserve">Strict null setting tells typescript compiler to not assign any null or undefined type to any other types. </w:t>
+      </w:r>
+    </w:p>
+    <w:p>
+      <w:pPr>
+        <w:rPr>
+          <w:rFonts w:ascii="Times New Roman" w:hAnsi="Times New Roman" w:cs="Times New Roman"/>
+          <w:sz w:val="24"/>
+          <w:szCs w:val="24"/>
+        </w:rPr>
+      </w:pPr>
+      <w:r>
+        <w:rPr>
+          <w:rFonts w:ascii="Times New Roman" w:hAnsi="Times New Roman" w:cs="Times New Roman"/>
+          <w:b/>
+          <w:bCs/>
+          <w:sz w:val="24"/>
+          <w:szCs w:val="24"/>
+        </w:rPr>
+        <w:t>Non-Null Assertive</w:t>
+      </w:r>
+      <w:r>
+        <w:rPr>
+          <w:rFonts w:ascii="Times New Roman" w:hAnsi="Times New Roman" w:cs="Times New Roman"/>
+          <w:b/>
+          <w:bCs/>
+          <w:sz w:val="24"/>
+          <w:szCs w:val="24"/>
+        </w:rPr>
+        <w:t xml:space="preserve">: </w:t>
+      </w:r>
+      <w:r>
+        <w:rPr>
+          <w:rFonts w:ascii="Times New Roman" w:hAnsi="Times New Roman" w:cs="Times New Roman"/>
+          <w:sz w:val="24"/>
+          <w:szCs w:val="24"/>
+        </w:rPr>
+        <w:t>A non null value is asserted by applying a ! character after the value which tells the compiler that the result will not null which allows it to assigned to either string | number type</w:t>
+      </w:r>
+      <w:r>
+        <w:rPr>
+          <w:rFonts w:ascii="Times New Roman" w:hAnsi="Times New Roman" w:cs="Times New Roman"/>
+          <w:sz w:val="24"/>
+          <w:szCs w:val="24"/>
+        </w:rPr>
+        <w:t>.</w:t>
+      </w:r>
+    </w:p>
+    <w:p>
+      <w:pPr>
+        <w:rPr>
+          <w:rFonts w:ascii="Times New Roman" w:hAnsi="Times New Roman" w:cs="Times New Roman"/>
+          <w:sz w:val="24"/>
+          <w:szCs w:val="24"/>
+        </w:rPr>
+      </w:pPr>
+      <w:r>
+        <w:rPr>
+          <w:noProof/>
+        </w:rPr>
+        <w:drawing>
+          <wp:inline distT="0" distB="0" distL="0" distR="0" wp14:anchorId="3493563F" wp14:editId="13608AAD">
+            <wp:extent cx="5181600" cy="542925"/>
+            <wp:effectExtent l="0" t="0" r="0" b="9525"/>
+            <wp:docPr id="1994289563" name="Picture 1"/>
+            <wp:cNvGraphicFramePr>
+              <a:graphicFrameLocks xmlns:a="http://schemas.openxmlformats.org/drawingml/2006/main" noChangeAspect="1"/>
+            </wp:cNvGraphicFramePr>
+            <a:graphic xmlns:a="http://schemas.openxmlformats.org/drawingml/2006/main">
+              <a:graphicData uri="http://schemas.openxmlformats.org/drawingml/2006/picture">
+                <pic:pic xmlns:pic="http://schemas.openxmlformats.org/drawingml/2006/picture">
+                  <pic:nvPicPr>
+                    <pic:cNvPr id="1994289563" name=""/>
+                    <pic:cNvPicPr/>
+                  </pic:nvPicPr>
+                  <pic:blipFill>
+                    <a:blip r:embed="rId21"/>
+                    <a:stretch>
+                      <a:fillRect/>
+                    </a:stretch>
+                  </pic:blipFill>
+                  <pic:spPr>
+                    <a:xfrm>
+                      <a:off x="0" y="0"/>
+                      <a:ext cx="5181600" cy="542925"/>
+                    </a:xfrm>
+                    <a:prstGeom prst="rect">
+                      <a:avLst/>
+                    </a:prstGeom>
+                  </pic:spPr>
+                </pic:pic>
+              </a:graphicData>
+            </a:graphic>
+          </wp:inline>
+        </w:drawing>
+      </w:r>
+    </w:p>
+    <w:p>
+      <w:pPr>
+        <w:rPr>
+          <w:rFonts w:ascii="Times New Roman" w:hAnsi="Times New Roman" w:cs="Times New Roman"/>
+          <w:sz w:val="24"/>
+          <w:szCs w:val="24"/>
+        </w:rPr>
+      </w:pPr>
+      <w:r>
+        <w:rPr>
+          <w:rFonts w:ascii="Times New Roman" w:hAnsi="Times New Roman" w:cs="Times New Roman"/>
+          <w:b/>
+          <w:bCs/>
+          <w:sz w:val="24"/>
+          <w:szCs w:val="24"/>
+        </w:rPr>
+        <w:t>Definitive Assertion:</w:t>
+      </w:r>
+      <w:r>
+        <w:rPr>
+          <w:rFonts w:ascii="Times New Roman" w:hAnsi="Times New Roman" w:cs="Times New Roman"/>
+          <w:b/>
+          <w:bCs/>
+          <w:sz w:val="24"/>
+          <w:szCs w:val="24"/>
+        </w:rPr>
+        <w:t xml:space="preserve"> </w:t>
+      </w:r>
+      <w:r>
+        <w:rPr>
+          <w:rFonts w:ascii="Times New Roman" w:hAnsi="Times New Roman" w:cs="Times New Roman"/>
+          <w:sz w:val="24"/>
+          <w:szCs w:val="24"/>
+        </w:rPr>
+        <w:t>A definitive assertion means we are sure that a particular type value is not null or undefined. This is useful when we are certain that a variable has been initialized or assigned a value before being used</w:t>
+      </w:r>
+    </w:p>
+    <w:p>
+      <w:pPr>
+        <w:rPr>
+          <w:rFonts w:ascii="Times New Roman" w:hAnsi="Times New Roman" w:cs="Times New Roman"/>
+          <w:b/>
+          <w:bCs/>
+          <w:sz w:val="24"/>
+          <w:szCs w:val="24"/>
+        </w:rPr>
+      </w:pPr>
+      <w:r>
+        <w:rPr>
+          <w:noProof/>
+        </w:rPr>
+        <w:drawing>
+          <wp:inline distT="0" distB="0" distL="0" distR="0" wp14:anchorId="17AA13AA" wp14:editId="72C12D1B">
+            <wp:extent cx="3409950" cy="419100"/>
+            <wp:effectExtent l="0" t="0" r="0" b="0"/>
+            <wp:docPr id="448064052" name="Picture 1"/>
+            <wp:cNvGraphicFramePr>
+              <a:graphicFrameLocks xmlns:a="http://schemas.openxmlformats.org/drawingml/2006/main" noChangeAspect="1"/>
+            </wp:cNvGraphicFramePr>
+            <a:graphic xmlns:a="http://schemas.openxmlformats.org/drawingml/2006/main">
+              <a:graphicData uri="http://schemas.openxmlformats.org/drawingml/2006/picture">
+                <pic:pic xmlns:pic="http://schemas.openxmlformats.org/drawingml/2006/picture">
+                  <pic:nvPicPr>
+                    <pic:cNvPr id="448064052" name=""/>
+                    <pic:cNvPicPr/>
+                  </pic:nvPicPr>
+                  <pic:blipFill>
+                    <a:blip r:embed="rId22"/>
+                    <a:stretch>
+                      <a:fillRect/>
+                    </a:stretch>
+                  </pic:blipFill>
+                  <pic:spPr>
+                    <a:xfrm>
+                      <a:off x="0" y="0"/>
+                      <a:ext cx="3409950" cy="419100"/>
+                    </a:xfrm>
+                    <a:prstGeom prst="rect">
+                      <a:avLst/>
+                    </a:prstGeom>
+                  </pic:spPr>
+                </pic:pic>
+              </a:graphicData>
+            </a:graphic>
+          </wp:inline>
+        </w:drawing>
+      </w:r>
+      <w:r>
+        <w:rPr>
+          <w:noProof/>
+        </w:rPr>
+        <w:drawing>
+          <wp:inline distT="0" distB="0" distL="0" distR="0" wp14:anchorId="6F44A425" wp14:editId="1691194C">
+            <wp:extent cx="4518660" cy="862241"/>
+            <wp:effectExtent l="0" t="0" r="0" b="0"/>
+            <wp:docPr id="1664112883" name="Picture 1" descr="A screen shot of a computer code&#10;&#10;Description automatically generated"/>
+            <wp:cNvGraphicFramePr>
+              <a:graphicFrameLocks xmlns:a="http://schemas.openxmlformats.org/drawingml/2006/main" noChangeAspect="1"/>
+            </wp:cNvGraphicFramePr>
+            <a:graphic xmlns:a="http://schemas.openxmlformats.org/drawingml/2006/main">
+              <a:graphicData uri="http://schemas.openxmlformats.org/drawingml/2006/picture">
+                <pic:pic xmlns:pic="http://schemas.openxmlformats.org/drawingml/2006/picture">
+                  <pic:nvPicPr>
+                    <pic:cNvPr id="1664112883" name="Picture 1" descr="A screen shot of a computer code&#10;&#10;Description automatically generated"/>
+                    <pic:cNvPicPr/>
+                  </pic:nvPicPr>
+                  <pic:blipFill>
+                    <a:blip r:embed="rId23"/>
+                    <a:stretch>
+                      <a:fillRect/>
+                    </a:stretch>
+                  </pic:blipFill>
+                  <pic:spPr>
+                    <a:xfrm>
+                      <a:off x="0" y="0"/>
+                      <a:ext cx="4534476" cy="865259"/>
+                    </a:xfrm>
+                    <a:prstGeom prst="rect">
+                      <a:avLst/>
+                    </a:prstGeom>
+                  </pic:spPr>
+                </pic:pic>
+              </a:graphicData>
+            </a:graphic>
+          </wp:inline>
+        </w:drawing>
+      </w:r>
+    </w:p>
+    <w:p>
+      <w:pPr>
+        <w:rPr>
+          <w:rFonts w:ascii="Times New Roman" w:hAnsi="Times New Roman" w:cs="Times New Roman"/>
+          <w:sz w:val="24"/>
+          <w:szCs w:val="24"/>
+        </w:rPr>
+      </w:pPr>
+      <w:r>
+        <w:rPr>
+          <w:rFonts w:ascii="Times New Roman" w:hAnsi="Times New Roman" w:cs="Times New Roman"/>
+          <w:sz w:val="24"/>
+          <w:szCs w:val="24"/>
+        </w:rPr>
+        <w:t xml:space="preserve">In this code , element! asserts that </w:t>
+      </w:r>
+      <w:r>
+        <w:rPr>
+          <w:rFonts w:ascii="Times New Roman" w:hAnsi="Times New Roman" w:cs="Times New Roman"/>
+          <w:i/>
+          <w:iCs/>
+          <w:sz w:val="24"/>
+          <w:szCs w:val="24"/>
+        </w:rPr>
+        <w:t>element</w:t>
+      </w:r>
+      <w:r>
+        <w:rPr>
+          <w:rFonts w:ascii="Times New Roman" w:hAnsi="Times New Roman" w:cs="Times New Roman"/>
+          <w:sz w:val="24"/>
+          <w:szCs w:val="24"/>
+        </w:rPr>
+        <w:t xml:space="preserve"> is definitely not null, allowing us to assign to nonNullElement without typescript complaining about potential null values. </w:t>
+      </w:r>
+    </w:p>
+    <w:p>
+      <w:pPr>
+        <w:rPr>
+          <w:noProof/>
+        </w:rPr>
+      </w:pPr>
+      <w:r>
+        <w:rPr>
+          <w:rFonts w:ascii="Times New Roman" w:hAnsi="Times New Roman" w:cs="Times New Roman"/>
+          <w:b/>
+          <w:bCs/>
+          <w:sz w:val="24"/>
+          <w:szCs w:val="24"/>
+        </w:rPr>
+        <w:t>Functions</w:t>
+      </w:r>
+      <w:r>
+        <w:rPr>
+          <w:rFonts w:ascii="Times New Roman" w:hAnsi="Times New Roman" w:cs="Times New Roman"/>
+          <w:b/>
+          <w:bCs/>
+          <w:sz w:val="24"/>
+          <w:szCs w:val="24"/>
+        </w:rPr>
+        <w:t>:</w:t>
+      </w:r>
+      <w:r>
+        <w:rPr>
+          <w:noProof/>
+        </w:rPr>
+        <w:t xml:space="preserve"> </w:t>
+      </w:r>
+      <w:r>
+        <w:rPr>
+          <w:noProof/>
+        </w:rPr>
+        <w:drawing>
+          <wp:inline distT="0" distB="0" distL="0" distR="0" wp14:anchorId="1C5969D6" wp14:editId="3F31D71C">
+            <wp:extent cx="5204460" cy="892516"/>
+            <wp:effectExtent l="0" t="0" r="0" b="0"/>
+            <wp:docPr id="725472280" name="Picture 1" descr="A diagram of a tax calculation&#10;&#10;Description automatically generated with medium confidence"/>
+            <wp:cNvGraphicFramePr>
+              <a:graphicFrameLocks xmlns:a="http://schemas.openxmlformats.org/drawingml/2006/main" noChangeAspect="1"/>
+            </wp:cNvGraphicFramePr>
+            <a:graphic xmlns:a="http://schemas.openxmlformats.org/drawingml/2006/main">
+              <a:graphicData uri="http://schemas.openxmlformats.org/drawingml/2006/picture">
+                <pic:pic xmlns:pic="http://schemas.openxmlformats.org/drawingml/2006/picture">
+                  <pic:nvPicPr>
+                    <pic:cNvPr id="725472280" name="Picture 1" descr="A diagram of a tax calculation&#10;&#10;Description automatically generated with medium confidence"/>
+                    <pic:cNvPicPr/>
+                  </pic:nvPicPr>
+                  <pic:blipFill>
+                    <a:blip r:embed="rId24"/>
+                    <a:stretch>
+                      <a:fillRect/>
+                    </a:stretch>
+                  </pic:blipFill>
+                  <pic:spPr>
+                    <a:xfrm>
+                      <a:off x="0" y="0"/>
+                      <a:ext cx="5263057" cy="902565"/>
+                    </a:xfrm>
+                    <a:prstGeom prst="rect">
+                      <a:avLst/>
+                    </a:prstGeom>
+                  </pic:spPr>
+                </pic:pic>
+              </a:graphicData>
+            </a:graphic>
+          </wp:inline>
+        </w:drawing>
+      </w:r>
+      <w:r>
+        <w:rPr>
+          <w:noProof/>
+        </w:rPr>
+        <w:t xml:space="preserve"> </w:t>
+      </w:r>
+      <w:r>
+        <w:rPr>
+          <w:noProof/>
+        </w:rPr>
+        <w:drawing>
+          <wp:inline distT="0" distB="0" distL="0" distR="0" wp14:anchorId="18D64ADC" wp14:editId="7002A18D">
+            <wp:extent cx="3457575" cy="295275"/>
+            <wp:effectExtent l="0" t="0" r="9525" b="9525"/>
+            <wp:docPr id="450666478" name="Picture 1"/>
+            <wp:cNvGraphicFramePr>
+              <a:graphicFrameLocks xmlns:a="http://schemas.openxmlformats.org/drawingml/2006/main" noChangeAspect="1"/>
+            </wp:cNvGraphicFramePr>
+            <a:graphic xmlns:a="http://schemas.openxmlformats.org/drawingml/2006/main">
+              <a:graphicData uri="http://schemas.openxmlformats.org/drawingml/2006/picture">
+                <pic:pic xmlns:pic="http://schemas.openxmlformats.org/drawingml/2006/picture">
+                  <pic:nvPicPr>
+                    <pic:cNvPr id="450666478" name=""/>
+                    <pic:cNvPicPr/>
+                  </pic:nvPicPr>
+                  <pic:blipFill>
+                    <a:blip r:embed="rId25"/>
+                    <a:stretch>
+                      <a:fillRect/>
+                    </a:stretch>
+                  </pic:blipFill>
+                  <pic:spPr>
+                    <a:xfrm>
+                      <a:off x="0" y="0"/>
+                      <a:ext cx="3457575" cy="295275"/>
+                    </a:xfrm>
+                    <a:prstGeom prst="rect">
+                      <a:avLst/>
+                    </a:prstGeom>
+                  </pic:spPr>
+                </pic:pic>
+              </a:graphicData>
+            </a:graphic>
+          </wp:inline>
+        </w:drawing>
+      </w:r>
+      <w:r>
+        <w:rPr>
+          <w:noProof/>
+        </w:rPr>
+        <w:t xml:space="preserve"> This tells that if discount is undefined then it will use 0.</w:t>
+      </w:r>
+    </w:p>
+    <w:p>
+      <w:pPr>
+        <w:rPr>
+          <w:rFonts w:ascii="Times New Roman" w:hAnsi="Times New Roman" w:cs="Times New Roman"/>
+          <w:sz w:val="24"/>
+          <w:szCs w:val="24"/>
+        </w:rPr>
+      </w:pPr>
+      <w:r>
+        <w:rPr>
+          <w:rFonts w:ascii="Times New Roman" w:hAnsi="Times New Roman" w:cs="Times New Roman"/>
+          <w:b/>
+          <w:bCs/>
+          <w:sz w:val="24"/>
+          <w:szCs w:val="24"/>
+        </w:rPr>
+        <w:lastRenderedPageBreak/>
+        <w:t xml:space="preserve">Rest Parameter: </w:t>
+      </w:r>
+      <w:r>
+        <w:rPr>
+          <w:rFonts w:ascii="Times New Roman" w:hAnsi="Times New Roman" w:cs="Times New Roman"/>
+          <w:sz w:val="24"/>
+          <w:szCs w:val="24"/>
+        </w:rPr>
+        <w:t xml:space="preserve"> It allows functions to accept variable number of arguments which are grouped and presented together. </w:t>
+      </w:r>
+    </w:p>
+    <w:p>
+      <w:pPr>
+        <w:rPr>
+          <w:rFonts w:ascii="Times New Roman" w:hAnsi="Times New Roman" w:cs="Times New Roman"/>
+          <w:sz w:val="24"/>
+          <w:szCs w:val="24"/>
+        </w:rPr>
+      </w:pPr>
+      <w:r>
+        <w:rPr>
+          <w:noProof/>
+        </w:rPr>
+        <w:drawing>
+          <wp:inline distT="0" distB="0" distL="0" distR="0" wp14:anchorId="75BC0C40" wp14:editId="4B8EB570">
+            <wp:extent cx="3947160" cy="1145479"/>
+            <wp:effectExtent l="0" t="0" r="0" b="0"/>
+            <wp:docPr id="354437126" name="Picture 1" descr="A diagram of a function&#10;&#10;Description automatically generated"/>
+            <wp:cNvGraphicFramePr>
+              <a:graphicFrameLocks xmlns:a="http://schemas.openxmlformats.org/drawingml/2006/main" noChangeAspect="1"/>
+            </wp:cNvGraphicFramePr>
+            <a:graphic xmlns:a="http://schemas.openxmlformats.org/drawingml/2006/main">
+              <a:graphicData uri="http://schemas.openxmlformats.org/drawingml/2006/picture">
+                <pic:pic xmlns:pic="http://schemas.openxmlformats.org/drawingml/2006/picture">
+                  <pic:nvPicPr>
+                    <pic:cNvPr id="354437126" name="Picture 1" descr="A diagram of a function&#10;&#10;Description automatically generated"/>
+                    <pic:cNvPicPr/>
+                  </pic:nvPicPr>
+                  <pic:blipFill>
+                    <a:blip r:embed="rId26"/>
+                    <a:stretch>
+                      <a:fillRect/>
+                    </a:stretch>
+                  </pic:blipFill>
+                  <pic:spPr>
+                    <a:xfrm>
+                      <a:off x="0" y="0"/>
+                      <a:ext cx="3963436" cy="1150202"/>
+                    </a:xfrm>
+                    <a:prstGeom prst="rect">
+                      <a:avLst/>
+                    </a:prstGeom>
+                  </pic:spPr>
+                </pic:pic>
+              </a:graphicData>
+            </a:graphic>
+          </wp:inline>
+        </w:drawing>
+      </w:r>
+      <w:r>
+        <w:rPr>
+          <w:noProof/>
+        </w:rPr>
+        <w:drawing>
+          <wp:inline distT="0" distB="0" distL="0" distR="0" wp14:anchorId="0BFF56D5" wp14:editId="3BE92F03">
+            <wp:extent cx="4267200" cy="3107573"/>
+            <wp:effectExtent l="0" t="0" r="0" b="0"/>
+            <wp:docPr id="1194288226" name="Picture 1"/>
+            <wp:cNvGraphicFramePr>
+              <a:graphicFrameLocks xmlns:a="http://schemas.openxmlformats.org/drawingml/2006/main" noChangeAspect="1"/>
+            </wp:cNvGraphicFramePr>
+            <a:graphic xmlns:a="http://schemas.openxmlformats.org/drawingml/2006/main">
+              <a:graphicData uri="http://schemas.openxmlformats.org/drawingml/2006/picture">
+                <pic:pic xmlns:pic="http://schemas.openxmlformats.org/drawingml/2006/picture">
+                  <pic:nvPicPr>
+                    <pic:cNvPr id="1194288226" name=""/>
+                    <pic:cNvPicPr/>
+                  </pic:nvPicPr>
+                  <pic:blipFill>
+                    <a:blip r:embed="rId27"/>
+                    <a:stretch>
+                      <a:fillRect/>
+                    </a:stretch>
+                  </pic:blipFill>
+                  <pic:spPr>
+                    <a:xfrm>
+                      <a:off x="0" y="0"/>
+                      <a:ext cx="4270540" cy="3110005"/>
+                    </a:xfrm>
+                    <a:prstGeom prst="rect">
+                      <a:avLst/>
+                    </a:prstGeom>
+                  </pic:spPr>
+                </pic:pic>
+              </a:graphicData>
+            </a:graphic>
+          </wp:inline>
+        </w:drawing>
+      </w:r>
+    </w:p>
+    <w:p>
+      <w:pPr>
+        <w:rPr>
+          <w:rFonts w:ascii="Times New Roman" w:hAnsi="Times New Roman" w:cs="Times New Roman"/>
+          <w:sz w:val="24"/>
+          <w:szCs w:val="24"/>
+        </w:rPr>
+      </w:pPr>
+      <w:r>
+        <w:rPr>
+          <w:rFonts w:ascii="Times New Roman" w:hAnsi="Times New Roman" w:cs="Times New Roman"/>
+          <w:sz w:val="24"/>
+          <w:szCs w:val="24"/>
+        </w:rPr>
+        <w:t xml:space="preserve">By default typescript compiler assigns all the function parameters to be of </w:t>
+      </w:r>
+      <w:r>
+        <w:rPr>
+          <w:rFonts w:ascii="Times New Roman" w:hAnsi="Times New Roman" w:cs="Times New Roman"/>
+          <w:i/>
+          <w:iCs/>
+          <w:sz w:val="24"/>
+          <w:szCs w:val="24"/>
+        </w:rPr>
+        <w:t>any</w:t>
+      </w:r>
+      <w:r>
+        <w:rPr>
+          <w:rFonts w:ascii="Times New Roman" w:hAnsi="Times New Roman" w:cs="Times New Roman"/>
+          <w:sz w:val="24"/>
+          <w:szCs w:val="24"/>
+        </w:rPr>
+        <w:t xml:space="preserve"> type. </w:t>
+      </w:r>
+    </w:p>
+    <w:p>
+      <w:pPr>
+        <w:rPr>
+          <w:rFonts w:ascii="Times New Roman" w:hAnsi="Times New Roman" w:cs="Times New Roman"/>
+          <w:sz w:val="24"/>
+          <w:szCs w:val="24"/>
+        </w:rPr>
+      </w:pPr>
+      <w:r>
+        <w:rPr>
+          <w:rFonts w:ascii="Times New Roman" w:hAnsi="Times New Roman" w:cs="Times New Roman"/>
+          <w:b/>
+          <w:bCs/>
+          <w:sz w:val="24"/>
+          <w:szCs w:val="24"/>
+        </w:rPr>
+        <w:t>Assert Function</w:t>
+      </w:r>
+      <w:r>
+        <w:rPr>
+          <w:rFonts w:ascii="Times New Roman" w:hAnsi="Times New Roman" w:cs="Times New Roman"/>
+          <w:b/>
+          <w:bCs/>
+          <w:sz w:val="24"/>
+          <w:szCs w:val="24"/>
+        </w:rPr>
+        <w:t>:</w:t>
+      </w:r>
+      <w:r>
+        <w:rPr>
+          <w:rFonts w:ascii="Times New Roman" w:hAnsi="Times New Roman" w:cs="Times New Roman"/>
+          <w:b/>
+          <w:bCs/>
+          <w:sz w:val="24"/>
+          <w:szCs w:val="24"/>
+        </w:rPr>
+        <w:t xml:space="preserve"> </w:t>
+      </w:r>
+      <w:r>
+        <w:rPr>
+          <w:rFonts w:ascii="Times New Roman" w:hAnsi="Times New Roman" w:cs="Times New Roman"/>
+          <w:sz w:val="24"/>
+          <w:szCs w:val="24"/>
+        </w:rPr>
+        <w:t xml:space="preserve">An assert function evaluates an expression and throws an error if the condition is not true. </w:t>
+      </w:r>
+      <w:r>
+        <w:rPr>
+          <w:rFonts w:ascii="Times New Roman" w:hAnsi="Times New Roman" w:cs="Times New Roman"/>
+          <w:sz w:val="24"/>
+          <w:szCs w:val="24"/>
+        </w:rPr>
+        <w:t xml:space="preserve"> A normal function can’t be used as assert function because typescript compiler will not come to know if function is assert or not and it might throw an error like below : </w:t>
+      </w:r>
+      <w:r>
+        <w:rPr>
+          <w:noProof/>
+        </w:rPr>
+        <w:drawing>
+          <wp:inline distT="0" distB="0" distL="0" distR="0" wp14:anchorId="691190D3" wp14:editId="5AC90644">
+            <wp:extent cx="2979420" cy="1304533"/>
+            <wp:effectExtent l="0" t="0" r="0" b="0"/>
+            <wp:docPr id="1938031949" name="Picture 1"/>
+            <wp:cNvGraphicFramePr>
+              <a:graphicFrameLocks xmlns:a="http://schemas.openxmlformats.org/drawingml/2006/main" noChangeAspect="1"/>
+            </wp:cNvGraphicFramePr>
+            <a:graphic xmlns:a="http://schemas.openxmlformats.org/drawingml/2006/main">
+              <a:graphicData uri="http://schemas.openxmlformats.org/drawingml/2006/picture">
+                <pic:pic xmlns:pic="http://schemas.openxmlformats.org/drawingml/2006/picture">
+                  <pic:nvPicPr>
+                    <pic:cNvPr id="1938031949" name=""/>
+                    <pic:cNvPicPr/>
+                  </pic:nvPicPr>
+                  <pic:blipFill>
+                    <a:blip r:embed="rId28"/>
+                    <a:stretch>
+                      <a:fillRect/>
+                    </a:stretch>
+                  </pic:blipFill>
+                  <pic:spPr>
+                    <a:xfrm>
+                      <a:off x="0" y="0"/>
+                      <a:ext cx="2989412" cy="1308908"/>
+                    </a:xfrm>
+                    <a:prstGeom prst="rect">
+                      <a:avLst/>
+                    </a:prstGeom>
+                  </pic:spPr>
+                </pic:pic>
+              </a:graphicData>
+            </a:graphic>
+          </wp:inline>
+        </w:drawing>
+      </w:r>
+      <w:r>
+        <w:rPr>
+          <w:rFonts w:ascii="Times New Roman" w:hAnsi="Times New Roman" w:cs="Times New Roman"/>
+          <w:sz w:val="24"/>
+          <w:szCs w:val="24"/>
+        </w:rPr>
+        <w:t xml:space="preserve"> Hence we will use syntax “asserts expression” for the function declaration like below:</w:t>
+      </w:r>
+    </w:p>
+    <w:p>
+      <w:pPr>
+        <w:rPr>
+          <w:rFonts w:ascii="Times New Roman" w:hAnsi="Times New Roman" w:cs="Times New Roman"/>
+          <w:sz w:val="24"/>
+          <w:szCs w:val="24"/>
+        </w:rPr>
+      </w:pPr>
+      <w:r>
+        <w:rPr>
+          <w:noProof/>
+        </w:rPr>
+        <w:drawing>
+          <wp:inline distT="0" distB="0" distL="0" distR="0" wp14:anchorId="5DBA9E0E" wp14:editId="6A8B3B90">
+            <wp:extent cx="3208020" cy="1251128"/>
+            <wp:effectExtent l="0" t="0" r="0" b="0"/>
+            <wp:docPr id="374976539" name="Picture 1"/>
+            <wp:cNvGraphicFramePr>
+              <a:graphicFrameLocks xmlns:a="http://schemas.openxmlformats.org/drawingml/2006/main" noChangeAspect="1"/>
+            </wp:cNvGraphicFramePr>
+            <a:graphic xmlns:a="http://schemas.openxmlformats.org/drawingml/2006/main">
+              <a:graphicData uri="http://schemas.openxmlformats.org/drawingml/2006/picture">
+                <pic:pic xmlns:pic="http://schemas.openxmlformats.org/drawingml/2006/picture">
+                  <pic:nvPicPr>
+                    <pic:cNvPr id="374976539" name=""/>
+                    <pic:cNvPicPr/>
+                  </pic:nvPicPr>
+                  <pic:blipFill>
+                    <a:blip r:embed="rId29"/>
+                    <a:stretch>
+                      <a:fillRect/>
+                    </a:stretch>
+                  </pic:blipFill>
+                  <pic:spPr>
+                    <a:xfrm>
+                      <a:off x="0" y="0"/>
+                      <a:ext cx="3215870" cy="1254189"/>
+                    </a:xfrm>
+                    <a:prstGeom prst="rect">
+                      <a:avLst/>
+                    </a:prstGeom>
+                  </pic:spPr>
+                </pic:pic>
+              </a:graphicData>
+            </a:graphic>
+          </wp:inline>
+        </w:drawing>
+      </w:r>
+      <w:r>
+        <w:rPr>
+          <w:noProof/>
+        </w:rPr>
+        <w:drawing>
+          <wp:inline distT="0" distB="0" distL="0" distR="0" wp14:anchorId="59F77FF9" wp14:editId="2A9D2EE0">
+            <wp:extent cx="3680460" cy="1452653"/>
+            <wp:effectExtent l="0" t="0" r="0" b="0"/>
+            <wp:docPr id="1943275318" name="Picture 1"/>
+            <wp:cNvGraphicFramePr>
+              <a:graphicFrameLocks xmlns:a="http://schemas.openxmlformats.org/drawingml/2006/main" noChangeAspect="1"/>
+            </wp:cNvGraphicFramePr>
+            <a:graphic xmlns:a="http://schemas.openxmlformats.org/drawingml/2006/main">
+              <a:graphicData uri="http://schemas.openxmlformats.org/drawingml/2006/picture">
+                <pic:pic xmlns:pic="http://schemas.openxmlformats.org/drawingml/2006/picture">
+                  <pic:nvPicPr>
+                    <pic:cNvPr id="1943275318" name=""/>
+                    <pic:cNvPicPr/>
+                  </pic:nvPicPr>
+                  <pic:blipFill>
+                    <a:blip r:embed="rId30"/>
+                    <a:stretch>
+                      <a:fillRect/>
+                    </a:stretch>
+                  </pic:blipFill>
+                  <pic:spPr>
+                    <a:xfrm>
+                      <a:off x="0" y="0"/>
+                      <a:ext cx="3684398" cy="1454207"/>
+                    </a:xfrm>
+                    <a:prstGeom prst="rect">
+                      <a:avLst/>
+                    </a:prstGeom>
+                  </pic:spPr>
+                </pic:pic>
+              </a:graphicData>
+            </a:graphic>
+          </wp:inline>
+        </w:drawing>
+      </w:r>
+    </w:p>
+    <w:p>
+      <w:pPr>
+        <w:rPr>
+          <w:rFonts w:ascii="Times New Roman" w:hAnsi="Times New Roman" w:cs="Times New Roman"/>
+          <w:sz w:val="24"/>
+          <w:szCs w:val="24"/>
+        </w:rPr>
+      </w:pPr>
+      <w:r>
+        <w:rPr>
+          <w:rFonts w:ascii="Times New Roman" w:hAnsi="Times New Roman" w:cs="Times New Roman"/>
+          <w:b/>
+          <w:bCs/>
+          <w:sz w:val="24"/>
+          <w:szCs w:val="24"/>
+        </w:rPr>
+        <w:t>Array</w:t>
+      </w:r>
+      <w:r>
+        <w:rPr>
+          <w:rFonts w:ascii="Times New Roman" w:hAnsi="Times New Roman" w:cs="Times New Roman"/>
+          <w:b/>
+          <w:bCs/>
+          <w:sz w:val="24"/>
+          <w:szCs w:val="24"/>
+        </w:rPr>
+        <w:t xml:space="preserve">: </w:t>
+      </w:r>
+      <w:r>
+        <w:rPr>
+          <w:noProof/>
+        </w:rPr>
+        <w:drawing>
+          <wp:inline distT="0" distB="0" distL="0" distR="0" wp14:anchorId="00BBA0FC" wp14:editId="640C7F22">
+            <wp:extent cx="3314700" cy="1038936"/>
+            <wp:effectExtent l="0" t="0" r="0" b="0"/>
+            <wp:docPr id="51780804" name="Picture 1" descr="A diagram of a number&#10;&#10;Description automatically generated"/>
+            <wp:cNvGraphicFramePr>
+              <a:graphicFrameLocks xmlns:a="http://schemas.openxmlformats.org/drawingml/2006/main" noChangeAspect="1"/>
+            </wp:cNvGraphicFramePr>
+            <a:graphic xmlns:a="http://schemas.openxmlformats.org/drawingml/2006/main">
+              <a:graphicData uri="http://schemas.openxmlformats.org/drawingml/2006/picture">
+                <pic:pic xmlns:pic="http://schemas.openxmlformats.org/drawingml/2006/picture">
+                  <pic:nvPicPr>
+                    <pic:cNvPr id="51780804" name="Picture 1" descr="A diagram of a number&#10;&#10;Description automatically generated"/>
+                    <pic:cNvPicPr/>
+                  </pic:nvPicPr>
+                  <pic:blipFill>
+                    <a:blip r:embed="rId31"/>
+                    <a:stretch>
+                      <a:fillRect/>
+                    </a:stretch>
+                  </pic:blipFill>
+                  <pic:spPr>
+                    <a:xfrm>
+                      <a:off x="0" y="0"/>
+                      <a:ext cx="3331783" cy="1044290"/>
+                    </a:xfrm>
+                    <a:prstGeom prst="rect">
+                      <a:avLst/>
+                    </a:prstGeom>
+                  </pic:spPr>
+                </pic:pic>
+              </a:graphicData>
+            </a:graphic>
+          </wp:inline>
+        </w:drawing>
+      </w:r>
+      <w:r>
+        <w:rPr>
+          <w:rFonts w:ascii="Times New Roman" w:hAnsi="Times New Roman" w:cs="Times New Roman"/>
+          <w:b/>
+          <w:bCs/>
+          <w:sz w:val="24"/>
+          <w:szCs w:val="24"/>
+        </w:rPr>
+        <w:t xml:space="preserve"> </w:t>
+      </w:r>
+    </w:p>
+    <w:p>
+      <w:pPr>
+        <w:rPr>
+          <w:rFonts w:ascii="Times New Roman" w:hAnsi="Times New Roman" w:cs="Times New Roman"/>
+          <w:sz w:val="24"/>
+          <w:szCs w:val="24"/>
+        </w:rPr>
+      </w:pPr>
+      <w:r>
+        <w:rPr>
+          <w:rFonts w:ascii="Times New Roman" w:hAnsi="Times New Roman" w:cs="Times New Roman"/>
+          <w:b/>
+          <w:bCs/>
+          <w:sz w:val="24"/>
+          <w:szCs w:val="24"/>
+        </w:rPr>
+        <w:lastRenderedPageBreak/>
+        <w:t>Tuples:</w:t>
+      </w:r>
+      <w:r>
+        <w:rPr>
+          <w:rFonts w:ascii="Times New Roman" w:hAnsi="Times New Roman" w:cs="Times New Roman"/>
+          <w:b/>
+          <w:bCs/>
+          <w:sz w:val="24"/>
+          <w:szCs w:val="24"/>
+        </w:rPr>
+        <w:t xml:space="preserve"> </w:t>
+      </w:r>
+      <w:r>
+        <w:rPr>
+          <w:rFonts w:ascii="Times New Roman" w:hAnsi="Times New Roman" w:cs="Times New Roman"/>
+          <w:sz w:val="24"/>
+          <w:szCs w:val="24"/>
+        </w:rPr>
+        <w:t>These are fixed length arrays where each element can have different datatype.</w:t>
+      </w:r>
+    </w:p>
+    <w:p>
+      <w:pPr>
+        <w:rPr>
+          <w:rFonts w:ascii="Times New Roman" w:hAnsi="Times New Roman" w:cs="Times New Roman"/>
+          <w:sz w:val="24"/>
+          <w:szCs w:val="24"/>
+        </w:rPr>
+      </w:pPr>
+      <w:r>
+        <w:rPr>
+          <w:rFonts w:ascii="Times New Roman" w:hAnsi="Times New Roman" w:cs="Times New Roman"/>
+          <w:sz w:val="24"/>
+          <w:szCs w:val="24"/>
+        </w:rPr>
+        <w:t>Tuples are a data structure that is provided by the TypeScript compiler and implemented using regular JavaScript arrays in the compiled code</w:t>
+      </w:r>
+      <w:r>
+        <w:rPr>
+          <w:rFonts w:ascii="Times New Roman" w:hAnsi="Times New Roman" w:cs="Times New Roman"/>
+          <w:sz w:val="24"/>
+          <w:szCs w:val="24"/>
+        </w:rPr>
+        <w:t>.</w:t>
+      </w:r>
+    </w:p>
+    <w:p>
+      <w:pPr>
+        <w:rPr>
+          <w:rFonts w:ascii="Times New Roman" w:hAnsi="Times New Roman" w:cs="Times New Roman"/>
+          <w:sz w:val="24"/>
+          <w:szCs w:val="24"/>
+        </w:rPr>
+      </w:pPr>
+      <w:r>
+        <w:rPr>
+          <w:noProof/>
+        </w:rPr>
+        <w:drawing>
+          <wp:inline distT="0" distB="0" distL="0" distR="0" wp14:anchorId="329AD86C" wp14:editId="225CF1A1">
+            <wp:extent cx="3916680" cy="1271460"/>
+            <wp:effectExtent l="0" t="0" r="0" b="0"/>
+            <wp:docPr id="1553876936" name="Picture 1" descr="A diagram of a number of objects&#10;&#10;Description automatically generated"/>
+            <wp:cNvGraphicFramePr>
+              <a:graphicFrameLocks xmlns:a="http://schemas.openxmlformats.org/drawingml/2006/main" noChangeAspect="1"/>
+            </wp:cNvGraphicFramePr>
+            <a:graphic xmlns:a="http://schemas.openxmlformats.org/drawingml/2006/main">
+              <a:graphicData uri="http://schemas.openxmlformats.org/drawingml/2006/picture">
+                <pic:pic xmlns:pic="http://schemas.openxmlformats.org/drawingml/2006/picture">
+                  <pic:nvPicPr>
+                    <pic:cNvPr id="1553876936" name="Picture 1" descr="A diagram of a number of objects&#10;&#10;Description automatically generated"/>
+                    <pic:cNvPicPr/>
+                  </pic:nvPicPr>
+                  <pic:blipFill>
+                    <a:blip r:embed="rId32"/>
+                    <a:stretch>
+                      <a:fillRect/>
+                    </a:stretch>
+                  </pic:blipFill>
+                  <pic:spPr>
+                    <a:xfrm>
+                      <a:off x="0" y="0"/>
+                      <a:ext cx="3933243" cy="1276837"/>
+                    </a:xfrm>
+                    <a:prstGeom prst="rect">
+                      <a:avLst/>
+                    </a:prstGeom>
+                  </pic:spPr>
+                </pic:pic>
+              </a:graphicData>
+            </a:graphic>
+          </wp:inline>
+        </w:drawing>
+      </w:r>
+    </w:p>
+    <w:p>
+      <w:pPr>
+        <w:rPr>
+          <w:rFonts w:ascii="Times New Roman" w:hAnsi="Times New Roman" w:cs="Times New Roman"/>
+          <w:sz w:val="24"/>
+          <w:szCs w:val="24"/>
+        </w:rPr>
+      </w:pPr>
+      <w:r>
+        <w:rPr>
+          <w:noProof/>
+        </w:rPr>
+        <w:drawing>
+          <wp:inline distT="0" distB="0" distL="0" distR="0" wp14:anchorId="79D1CEC4" wp14:editId="3BD91058">
+            <wp:extent cx="7589520" cy="403860"/>
+            <wp:effectExtent l="0" t="0" r="0" b="0"/>
+            <wp:docPr id="1757085557" name="Picture 1"/>
+            <wp:cNvGraphicFramePr>
+              <a:graphicFrameLocks xmlns:a="http://schemas.openxmlformats.org/drawingml/2006/main" noChangeAspect="1"/>
+            </wp:cNvGraphicFramePr>
+            <a:graphic xmlns:a="http://schemas.openxmlformats.org/drawingml/2006/main">
+              <a:graphicData uri="http://schemas.openxmlformats.org/drawingml/2006/picture">
+                <pic:pic xmlns:pic="http://schemas.openxmlformats.org/drawingml/2006/picture">
+                  <pic:nvPicPr>
+                    <pic:cNvPr id="1757085557" name=""/>
+                    <pic:cNvPicPr/>
+                  </pic:nvPicPr>
+                  <pic:blipFill>
+                    <a:blip r:embed="rId33"/>
+                    <a:stretch>
+                      <a:fillRect/>
+                    </a:stretch>
+                  </pic:blipFill>
+                  <pic:spPr>
+                    <a:xfrm>
+                      <a:off x="0" y="0"/>
+                      <a:ext cx="7589520" cy="403860"/>
+                    </a:xfrm>
+                    <a:prstGeom prst="rect">
+                      <a:avLst/>
+                    </a:prstGeom>
+                  </pic:spPr>
+                </pic:pic>
+              </a:graphicData>
+            </a:graphic>
+          </wp:inline>
+        </w:drawing>
+      </w:r>
+    </w:p>
+    <w:p>
+      <w:pPr>
+        <w:rPr>
+          <w:rFonts w:ascii="Times New Roman" w:hAnsi="Times New Roman" w:cs="Times New Roman"/>
+          <w:sz w:val="24"/>
+          <w:szCs w:val="24"/>
+        </w:rPr>
+      </w:pPr>
+      <w:r>
+        <w:rPr>
+          <w:noProof/>
+        </w:rPr>
+        <w:drawing>
+          <wp:inline distT="0" distB="0" distL="0" distR="0" wp14:anchorId="76DBFD39" wp14:editId="4455D7B1">
+            <wp:extent cx="3627120" cy="1139760"/>
+            <wp:effectExtent l="0" t="0" r="0" b="0"/>
+            <wp:docPr id="1316749648" name="Picture 1"/>
+            <wp:cNvGraphicFramePr>
+              <a:graphicFrameLocks xmlns:a="http://schemas.openxmlformats.org/drawingml/2006/main" noChangeAspect="1"/>
+            </wp:cNvGraphicFramePr>
+            <a:graphic xmlns:a="http://schemas.openxmlformats.org/drawingml/2006/main">
+              <a:graphicData uri="http://schemas.openxmlformats.org/drawingml/2006/picture">
+                <pic:pic xmlns:pic="http://schemas.openxmlformats.org/drawingml/2006/picture">
+                  <pic:nvPicPr>
+                    <pic:cNvPr id="1316749648" name=""/>
+                    <pic:cNvPicPr/>
+                  </pic:nvPicPr>
+                  <pic:blipFill>
+                    <a:blip r:embed="rId34"/>
+                    <a:stretch>
+                      <a:fillRect/>
+                    </a:stretch>
+                  </pic:blipFill>
+                  <pic:spPr>
+                    <a:xfrm>
+                      <a:off x="0" y="0"/>
+                      <a:ext cx="3638675" cy="1143391"/>
+                    </a:xfrm>
+                    <a:prstGeom prst="rect">
+                      <a:avLst/>
+                    </a:prstGeom>
+                  </pic:spPr>
+                </pic:pic>
+              </a:graphicData>
+            </a:graphic>
+          </wp:inline>
+        </w:drawing>
+      </w:r>
+    </w:p>
+    <w:p>
+      <w:pPr>
+        <w:rPr>
+          <w:rFonts w:ascii="Times New Roman" w:hAnsi="Times New Roman" w:cs="Times New Roman"/>
+          <w:sz w:val="24"/>
+          <w:szCs w:val="24"/>
+        </w:rPr>
+      </w:pPr>
+      <w:r>
+        <w:rPr>
+          <w:rFonts w:ascii="Times New Roman" w:hAnsi="Times New Roman" w:cs="Times New Roman"/>
+          <w:b/>
+          <w:bCs/>
+          <w:sz w:val="24"/>
+          <w:szCs w:val="24"/>
+        </w:rPr>
+        <w:t>LiteralValue Type</w:t>
+      </w:r>
+      <w:r>
+        <w:rPr>
+          <w:rFonts w:ascii="Times New Roman" w:hAnsi="Times New Roman" w:cs="Times New Roman"/>
+          <w:b/>
+          <w:bCs/>
+          <w:sz w:val="24"/>
+          <w:szCs w:val="24"/>
+        </w:rPr>
+        <w:t xml:space="preserve">: </w:t>
+      </w:r>
+      <w:r>
+        <w:rPr>
+          <w:rFonts w:ascii="Times New Roman" w:hAnsi="Times New Roman" w:cs="Times New Roman"/>
+          <w:sz w:val="24"/>
+          <w:szCs w:val="24"/>
+        </w:rPr>
+        <w:t>A literal value type specifies the set of values that can be assigned to a variable. If we assign any other value compiler will throw error.</w:t>
+      </w:r>
+    </w:p>
+    <w:p>
+      <w:pPr>
+        <w:rPr>
+          <w:rFonts w:ascii="Times New Roman" w:hAnsi="Times New Roman" w:cs="Times New Roman"/>
+          <w:sz w:val="24"/>
+          <w:szCs w:val="24"/>
+        </w:rPr>
+      </w:pPr>
+      <w:r>
+        <w:rPr>
+          <w:noProof/>
+        </w:rPr>
+        <w:drawing>
+          <wp:inline distT="0" distB="0" distL="0" distR="0" wp14:anchorId="17E76203" wp14:editId="359C0839">
+            <wp:extent cx="3208020" cy="1071346"/>
+            <wp:effectExtent l="0" t="0" r="0" b="0"/>
+            <wp:docPr id="1971363788" name="Picture 1"/>
+            <wp:cNvGraphicFramePr>
+              <a:graphicFrameLocks xmlns:a="http://schemas.openxmlformats.org/drawingml/2006/main" noChangeAspect="1"/>
+            </wp:cNvGraphicFramePr>
+            <a:graphic xmlns:a="http://schemas.openxmlformats.org/drawingml/2006/main">
+              <a:graphicData uri="http://schemas.openxmlformats.org/drawingml/2006/picture">
+                <pic:pic xmlns:pic="http://schemas.openxmlformats.org/drawingml/2006/picture">
+                  <pic:nvPicPr>
+                    <pic:cNvPr id="1971363788" name=""/>
+                    <pic:cNvPicPr/>
+                  </pic:nvPicPr>
+                  <pic:blipFill>
+                    <a:blip r:embed="rId35"/>
+                    <a:stretch>
+                      <a:fillRect/>
+                    </a:stretch>
+                  </pic:blipFill>
+                  <pic:spPr>
+                    <a:xfrm>
+                      <a:off x="0" y="0"/>
+                      <a:ext cx="3216564" cy="1074199"/>
+                    </a:xfrm>
+                    <a:prstGeom prst="rect">
+                      <a:avLst/>
+                    </a:prstGeom>
+                  </pic:spPr>
+                </pic:pic>
+              </a:graphicData>
+            </a:graphic>
+          </wp:inline>
+        </w:drawing>
+      </w:r>
     </w:p>
     <w:sectPr>
       <w:pgSz w:w="12240" w:h="15840"/>

</xml_diff>